<commit_message>
Made very minor corrections.
</commit_message>
<xml_diff>
--- a/Report1.docx
+++ b/Report1.docx
@@ -1,6 +1,6 @@
 
 <file path=word/document.xml><?xml version="1.0" encoding="utf-8"?>
-<w:document xmlns:ve="http://schemas.openxmlformats.org/markup-compatibility/2006" xmlns:o="urn:schemas-microsoft-com:office:office" xmlns:r="http://schemas.openxmlformats.org/officeDocument/2006/relationships" xmlns:m="http://schemas.openxmlformats.org/officeDocument/2006/math" xmlns:v="urn:schemas-microsoft-com:vml" xmlns:wp="http://schemas.openxmlformats.org/drawingml/2006/wordprocessingDrawing" xmlns:w10="urn:schemas-microsoft-com:office:word" xmlns:w="http://schemas.openxmlformats.org/wordprocessingml/2006/main" xmlns:wne="http://schemas.microsoft.com/office/word/2006/wordml">
+<w:document xmlns:wpc="http://schemas.microsoft.com/office/word/2010/wordprocessingCanvas" xmlns:cx="http://schemas.microsoft.com/office/drawing/2014/chartex" xmlns:cx1="http://schemas.microsoft.com/office/drawing/2015/9/8/chartex" xmlns:cx2="http://schemas.microsoft.com/office/drawing/2015/10/21/chartex" xmlns:cx3="http://schemas.microsoft.com/office/drawing/2016/5/9/chartex" xmlns:cx4="http://schemas.microsoft.com/office/drawing/2016/5/10/chartex" xmlns:cx5="http://schemas.microsoft.com/office/drawing/2016/5/11/chartex" xmlns:cx6="http://schemas.microsoft.com/office/drawing/2016/5/12/chartex" xmlns:cx7="http://schemas.microsoft.com/office/drawing/2016/5/13/chartex" xmlns:cx8="http://schemas.microsoft.com/office/drawing/2016/5/14/chartex" xmlns:mc="http://schemas.openxmlformats.org/markup-compatibility/2006" xmlns:aink="http://schemas.microsoft.com/office/drawing/2016/ink" xmlns:am3d="http://schemas.microsoft.com/office/drawing/2017/model3d" xmlns:o="urn:schemas-microsoft-com:office:office" xmlns:r="http://schemas.openxmlformats.org/officeDocument/2006/relationships" xmlns:m="http://schemas.openxmlformats.org/officeDocument/2006/math" xmlns:v="urn:schemas-microsoft-com:vml" xmlns:wp14="http://schemas.microsoft.com/office/word/2010/wordprocessingDrawing" xmlns:wp="http://schemas.openxmlformats.org/drawingml/2006/wordprocessingDrawing" xmlns:w10="urn:schemas-microsoft-com:office:word" xmlns:w="http://schemas.openxmlformats.org/wordprocessingml/2006/main" xmlns:w14="http://schemas.microsoft.com/office/word/2010/wordml" xmlns:w15="http://schemas.microsoft.com/office/word/2012/wordml" xmlns:w16cid="http://schemas.microsoft.com/office/word/2016/wordml/cid" xmlns:w16se="http://schemas.microsoft.com/office/word/2015/wordml/symex" xmlns:wpg="http://schemas.microsoft.com/office/word/2010/wordprocessingGroup" xmlns:wpi="http://schemas.microsoft.com/office/word/2010/wordprocessingInk" xmlns:wne="http://schemas.microsoft.com/office/word/2006/wordml" xmlns:wps="http://schemas.microsoft.com/office/word/2010/wordprocessingShape" mc:Ignorable="w14 w15 w16se w16cid wp14">
   <w:body>
     <w:p>
       <w:pPr>
@@ -90,7 +90,7 @@
                     <a:blip r:embed="rId8">
                       <a:extLst>
                         <a:ext uri="{28A0092B-C50C-407E-A947-70E740481C1C}">
-                          <a14:useLocalDpi xmlns="" xmlns:wpc="http://schemas.microsoft.com/office/word/2010/wordprocessingCanvas" xmlns:mc="http://schemas.openxmlformats.org/markup-compatibility/2006" xmlns:o="urn:schemas-microsoft-com:office:office" xmlns:v="urn:schemas-microsoft-com:vml" xmlns:wp14="http://schemas.microsoft.com/office/word/2010/wordprocessingDrawing" xmlns:w10="urn:schemas-microsoft-com:office:word" xmlns:w="http://schemas.openxmlformats.org/wordprocessingml/2006/main" xmlns:w14="http://schemas.microsoft.com/office/word/2010/wordml" xmlns:w15="http://schemas.microsoft.com/office/word/2012/wordml" xmlns:wpg="http://schemas.microsoft.com/office/word/2010/wordprocessingGroup" xmlns:wpi="http://schemas.microsoft.com/office/word/2010/wordprocessingInk" xmlns:wps="http://schemas.microsoft.com/office/word/2010/wordprocessingShape" xmlns:a14="http://schemas.microsoft.com/office/drawing/2010/main" val="0"/>
+                          <a14:useLocalDpi xmlns:a14="http://schemas.microsoft.com/office/drawing/2010/main" val="0"/>
                         </a:ext>
                       </a:extLst>
                     </a:blip>
@@ -335,7 +335,7 @@
     <w:tbl>
       <w:tblPr>
         <w:tblW w:w="0" w:type="auto"/>
-        <w:tblLook w:val="04A0"/>
+        <w:tblLook w:val="04A0" w:firstRow="1" w:lastRow="0" w:firstColumn="1" w:lastColumn="0" w:noHBand="0" w:noVBand="1"/>
       </w:tblPr>
       <w:tblGrid>
         <w:gridCol w:w="4508"/>
@@ -378,7 +378,43 @@
                 <w:sz w:val="22"/>
                 <w:szCs w:val="24"/>
               </w:rPr>
-              <w:t xml:space="preserve">                         Khanita Taskeen                                                      </w:t>
+              <w:t xml:space="preserve">                         </w:t>
+            </w:r>
+            <w:proofErr w:type="spellStart"/>
+            <w:r>
+              <w:rPr>
+                <w:iCs/>
+                <w:sz w:val="22"/>
+                <w:szCs w:val="24"/>
+              </w:rPr>
+              <w:t>Khanita</w:t>
+            </w:r>
+            <w:proofErr w:type="spellEnd"/>
+            <w:r>
+              <w:rPr>
+                <w:iCs/>
+                <w:sz w:val="22"/>
+                <w:szCs w:val="24"/>
+              </w:rPr>
+              <w:t xml:space="preserve"> </w:t>
+            </w:r>
+            <w:proofErr w:type="spellStart"/>
+            <w:r>
+              <w:rPr>
+                <w:iCs/>
+                <w:sz w:val="22"/>
+                <w:szCs w:val="24"/>
+              </w:rPr>
+              <w:t>Taskeen</w:t>
+            </w:r>
+            <w:proofErr w:type="spellEnd"/>
+            <w:r>
+              <w:rPr>
+                <w:iCs/>
+                <w:sz w:val="22"/>
+                <w:szCs w:val="24"/>
+              </w:rPr>
+              <w:t xml:space="preserve">                                                      </w:t>
             </w:r>
           </w:p>
         </w:tc>
@@ -446,14 +482,34 @@
               </w:rPr>
               <w:t xml:space="preserve">                         </w:t>
             </w:r>
+            <w:proofErr w:type="spellStart"/>
             <w:r>
               <w:rPr>
                 <w:iCs/>
                 <w:sz w:val="22"/>
                 <w:szCs w:val="24"/>
               </w:rPr>
-              <w:t>Nireeksha B. Kallianpur</w:t>
-            </w:r>
+              <w:t>Nireeksha</w:t>
+            </w:r>
+            <w:proofErr w:type="spellEnd"/>
+            <w:r>
+              <w:rPr>
+                <w:iCs/>
+                <w:sz w:val="22"/>
+                <w:szCs w:val="24"/>
+              </w:rPr>
+              <w:t xml:space="preserve"> B. </w:t>
+            </w:r>
+            <w:proofErr w:type="spellStart"/>
+            <w:r>
+              <w:rPr>
+                <w:iCs/>
+                <w:sz w:val="22"/>
+                <w:szCs w:val="24"/>
+              </w:rPr>
+              <w:t>Kallianpur</w:t>
+            </w:r>
+            <w:proofErr w:type="spellEnd"/>
           </w:p>
         </w:tc>
         <w:tc>
@@ -564,11 +620,43 @@
           <w:sz w:val="22"/>
         </w:rPr>
       </w:pPr>
+      <w:proofErr w:type="spellStart"/>
       <w:r>
         <w:rPr>
           <w:sz w:val="22"/>
         </w:rPr>
-        <w:t>Dr. KrishnaraoVenkatesh</w:t>
+        <w:t>Dr.</w:t>
+      </w:r>
+      <w:proofErr w:type="spellEnd"/>
+      <w:r>
+        <w:rPr>
+          <w:sz w:val="22"/>
+        </w:rPr>
+        <w:t xml:space="preserve"> Krishna</w:t>
+      </w:r>
+      <w:r>
+        <w:rPr>
+          <w:sz w:val="22"/>
+        </w:rPr>
+        <w:t xml:space="preserve"> R</w:t>
+      </w:r>
+      <w:r>
+        <w:rPr>
+          <w:sz w:val="22"/>
+        </w:rPr>
+        <w:t>ao</w:t>
+      </w:r>
+      <w:r>
+        <w:rPr>
+          <w:sz w:val="22"/>
+        </w:rPr>
+        <w:t xml:space="preserve"> </w:t>
+      </w:r>
+      <w:r>
+        <w:rPr>
+          <w:sz w:val="22"/>
+        </w:rPr>
+        <w:t>Venkatesh</w:t>
       </w:r>
     </w:p>
     <w:p>
@@ -803,7 +891,7 @@
                     <a:blip r:embed="rId8">
                       <a:extLst>
                         <a:ext uri="{28A0092B-C50C-407E-A947-70E740481C1C}">
-                          <a14:useLocalDpi xmlns="" xmlns:wpc="http://schemas.microsoft.com/office/word/2010/wordprocessingCanvas" xmlns:mc="http://schemas.openxmlformats.org/markup-compatibility/2006" xmlns:o="urn:schemas-microsoft-com:office:office" xmlns:v="urn:schemas-microsoft-com:vml" xmlns:wp14="http://schemas.microsoft.com/office/word/2010/wordprocessingDrawing" xmlns:w10="urn:schemas-microsoft-com:office:word" xmlns:w="http://schemas.openxmlformats.org/wordprocessingml/2006/main" xmlns:w14="http://schemas.microsoft.com/office/word/2010/wordml" xmlns:w15="http://schemas.microsoft.com/office/word/2012/wordml" xmlns:wpg="http://schemas.microsoft.com/office/word/2010/wordprocessingGroup" xmlns:wpi="http://schemas.microsoft.com/office/word/2010/wordprocessingInk" xmlns:wps="http://schemas.microsoft.com/office/word/2010/wordprocessingShape" xmlns:a14="http://schemas.microsoft.com/office/drawing/2010/main" val="0"/>
+                          <a14:useLocalDpi xmlns:a14="http://schemas.microsoft.com/office/drawing/2010/main" val="0"/>
                         </a:ext>
                       </a:extLst>
                     </a:blip>
@@ -942,8 +1030,9 @@
           <w:iCs/>
           <w:szCs w:val="24"/>
         </w:rPr>
-        <w:t>Jeffrey Sam Joseph (1NT14CS066), Khanita Taskeen (1NT14CS075</w:t>
-      </w:r>
+        <w:t xml:space="preserve">Jeffrey Sam Joseph (1NT14CS066), </w:t>
+      </w:r>
+      <w:proofErr w:type="spellStart"/>
       <w:r>
         <w:rPr>
           <w:b/>
@@ -951,15 +1040,9 @@
           <w:iCs/>
           <w:szCs w:val="24"/>
         </w:rPr>
-        <w:t>)</w:t>
-      </w:r>
-      <w:r>
-        <w:rPr>
-          <w:iCs/>
-          <w:szCs w:val="24"/>
-        </w:rPr>
-        <w:t xml:space="preserve">and </w:t>
-      </w:r>
+        <w:t>Khanita</w:t>
+      </w:r>
+      <w:proofErr w:type="spellEnd"/>
       <w:r>
         <w:rPr>
           <w:b/>
@@ -967,8 +1050,9 @@
           <w:iCs/>
           <w:szCs w:val="24"/>
         </w:rPr>
-        <w:t>Nireeksha B. Kallianpur (1NT14CS097</w:t>
-      </w:r>
+        <w:t xml:space="preserve"> </w:t>
+      </w:r>
+      <w:proofErr w:type="spellStart"/>
       <w:r>
         <w:rPr>
           <w:b/>
@@ -976,13 +1060,102 @@
           <w:iCs/>
           <w:szCs w:val="24"/>
         </w:rPr>
+        <w:t>Taskeen</w:t>
+      </w:r>
+      <w:proofErr w:type="spellEnd"/>
+      <w:r>
+        <w:rPr>
+          <w:b/>
+          <w:bCs/>
+          <w:iCs/>
+          <w:szCs w:val="24"/>
+        </w:rPr>
+        <w:t xml:space="preserve"> (1NT14CS075</w:t>
+      </w:r>
+      <w:r>
+        <w:rPr>
+          <w:b/>
+          <w:bCs/>
+          <w:iCs/>
+          <w:szCs w:val="24"/>
+        </w:rPr>
         <w:t>)</w:t>
       </w:r>
       <w:r>
         <w:rPr>
-          <w:szCs w:val="24"/>
-        </w:rPr>
-        <w:t xml:space="preserve">bon-fide students of Nitte Meenakshi Institute of Technology, Bangalore in partial fulfilment for the award of </w:t>
+          <w:iCs/>
+          <w:szCs w:val="24"/>
+        </w:rPr>
+        <w:t xml:space="preserve">and </w:t>
+      </w:r>
+      <w:proofErr w:type="spellStart"/>
+      <w:r>
+        <w:rPr>
+          <w:b/>
+          <w:bCs/>
+          <w:iCs/>
+          <w:szCs w:val="24"/>
+        </w:rPr>
+        <w:t>Nireeksha</w:t>
+      </w:r>
+      <w:proofErr w:type="spellEnd"/>
+      <w:r>
+        <w:rPr>
+          <w:b/>
+          <w:bCs/>
+          <w:iCs/>
+          <w:szCs w:val="24"/>
+        </w:rPr>
+        <w:t xml:space="preserve"> B. </w:t>
+      </w:r>
+      <w:proofErr w:type="spellStart"/>
+      <w:r>
+        <w:rPr>
+          <w:b/>
+          <w:bCs/>
+          <w:iCs/>
+          <w:szCs w:val="24"/>
+        </w:rPr>
+        <w:t>Kallianpur</w:t>
+      </w:r>
+      <w:proofErr w:type="spellEnd"/>
+      <w:r>
+        <w:rPr>
+          <w:b/>
+          <w:bCs/>
+          <w:iCs/>
+          <w:szCs w:val="24"/>
+        </w:rPr>
+        <w:t xml:space="preserve"> (1NT14CS097</w:t>
+      </w:r>
+      <w:r>
+        <w:rPr>
+          <w:b/>
+          <w:bCs/>
+          <w:iCs/>
+          <w:szCs w:val="24"/>
+        </w:rPr>
+        <w:t>)</w:t>
+      </w:r>
+      <w:r>
+        <w:rPr>
+          <w:szCs w:val="24"/>
+        </w:rPr>
+        <w:t xml:space="preserve">bon-fide students of </w:t>
+      </w:r>
+      <w:proofErr w:type="spellStart"/>
+      <w:r>
+        <w:rPr>
+          <w:szCs w:val="24"/>
+        </w:rPr>
+        <w:t>Nitte</w:t>
+      </w:r>
+      <w:proofErr w:type="spellEnd"/>
+      <w:r>
+        <w:rPr>
+          <w:szCs w:val="24"/>
+        </w:rPr>
+        <w:t xml:space="preserve"> Meenakshi Institute of Technology, Bangalore in partial fulfilment for the award of </w:t>
       </w:r>
       <w:r>
         <w:rPr>
@@ -998,7 +1171,33 @@
         <w:rPr>
           <w:szCs w:val="24"/>
         </w:rPr>
-        <w:t xml:space="preserve"> in COMPUTER SCIENCE AND ENGINEERING of the Visvesvaraya Technological University, Belgagavi during the academic year </w:t>
+        <w:t xml:space="preserve"> in COMPUTER SCIENCE AND ENGINEERING of the Visvesvaray</w:t>
+      </w:r>
+      <w:r>
+        <w:rPr>
+          <w:szCs w:val="24"/>
+        </w:rPr>
+        <w:t xml:space="preserve">a Technological University, </w:t>
+      </w:r>
+      <w:proofErr w:type="spellStart"/>
+      <w:r>
+        <w:rPr>
+          <w:szCs w:val="24"/>
+        </w:rPr>
+        <w:t>Bel</w:t>
+      </w:r>
+      <w:r>
+        <w:rPr>
+          <w:szCs w:val="24"/>
+        </w:rPr>
+        <w:t>agavi</w:t>
+      </w:r>
+      <w:proofErr w:type="spellEnd"/>
+      <w:r>
+        <w:rPr>
+          <w:szCs w:val="24"/>
+        </w:rPr>
+        <w:t xml:space="preserve"> during the academic year </w:t>
       </w:r>
       <w:r>
         <w:rPr>
@@ -1020,7 +1219,7 @@
     <w:tbl>
       <w:tblPr>
         <w:tblW w:w="0" w:type="auto"/>
-        <w:tblLook w:val="04A0"/>
+        <w:tblLook w:val="04A0" w:firstRow="1" w:lastRow="0" w:firstColumn="1" w:lastColumn="0" w:noHBand="0" w:noVBand="1"/>
       </w:tblPr>
       <w:tblGrid>
         <w:gridCol w:w="228"/>
@@ -1235,8 +1434,31 @@
                 <w:sz w:val="22"/>
                 <w:szCs w:val="24"/>
               </w:rPr>
-              <w:t>Dr KrishnaraoVenkatesh</w:t>
-            </w:r>
+              <w:t xml:space="preserve">Dr </w:t>
+            </w:r>
+            <w:r>
+              <w:rPr>
+                <w:sz w:val="22"/>
+                <w:szCs w:val="24"/>
+              </w:rPr>
+              <w:t xml:space="preserve">Krishna </w:t>
+            </w:r>
+            <w:proofErr w:type="spellStart"/>
+            <w:r>
+              <w:rPr>
+                <w:sz w:val="22"/>
+                <w:szCs w:val="24"/>
+              </w:rPr>
+              <w:t>R</w:t>
+            </w:r>
+            <w:r>
+              <w:rPr>
+                <w:sz w:val="22"/>
+                <w:szCs w:val="24"/>
+              </w:rPr>
+              <w:t>aoVenkatesh</w:t>
+            </w:r>
+            <w:proofErr w:type="spellEnd"/>
           </w:p>
           <w:p>
             <w:pPr>
@@ -1306,7 +1528,23 @@
                 <w:sz w:val="22"/>
                 <w:szCs w:val="24"/>
               </w:rPr>
-              <w:t>Dr Thippeswamy M N</w:t>
+              <w:t xml:space="preserve">Dr </w:t>
+            </w:r>
+            <w:proofErr w:type="spellStart"/>
+            <w:r>
+              <w:rPr>
+                <w:sz w:val="22"/>
+                <w:szCs w:val="24"/>
+              </w:rPr>
+              <w:t>Thippeswamy</w:t>
+            </w:r>
+            <w:proofErr w:type="spellEnd"/>
+            <w:r>
+              <w:rPr>
+                <w:sz w:val="22"/>
+                <w:szCs w:val="24"/>
+              </w:rPr>
+              <w:t xml:space="preserve"> M N</w:t>
             </w:r>
           </w:p>
           <w:p>
@@ -1375,6 +1613,8 @@
                 <w:szCs w:val="24"/>
               </w:rPr>
             </w:pPr>
+            <w:proofErr w:type="spellStart"/>
+            <w:proofErr w:type="gramStart"/>
             <w:r>
               <w:rPr>
                 <w:sz w:val="22"/>
@@ -1389,6 +1629,8 @@
               </w:rPr>
               <w:t>Bangalore</w:t>
             </w:r>
+            <w:proofErr w:type="spellEnd"/>
+            <w:proofErr w:type="gramEnd"/>
           </w:p>
         </w:tc>
       </w:tr>
@@ -1402,7 +1644,7 @@
             <w:insideH w:val="single" w:sz="4" w:space="0" w:color="auto"/>
             <w:insideV w:val="single" w:sz="4" w:space="0" w:color="auto"/>
           </w:tblBorders>
-          <w:tblLook w:val="0000"/>
+          <w:tblLook w:val="0000" w:firstRow="0" w:lastRow="0" w:firstColumn="0" w:lastColumn="0" w:noHBand="0" w:noVBand="0"/>
         </w:tblPrEx>
         <w:trPr>
           <w:gridBefore w:val="1"/>
@@ -1493,7 +1735,7 @@
             <w:insideH w:val="single" w:sz="4" w:space="0" w:color="auto"/>
             <w:insideV w:val="single" w:sz="4" w:space="0" w:color="auto"/>
           </w:tblBorders>
-          <w:tblLook w:val="0000"/>
+          <w:tblLook w:val="0000" w:firstRow="0" w:lastRow="0" w:firstColumn="0" w:lastColumn="0" w:noHBand="0" w:noVBand="0"/>
         </w:tblPrEx>
         <w:trPr>
           <w:gridBefore w:val="1"/>
@@ -1581,7 +1823,7 @@
             <w:insideH w:val="single" w:sz="4" w:space="0" w:color="auto"/>
             <w:insideV w:val="single" w:sz="4" w:space="0" w:color="auto"/>
           </w:tblBorders>
-          <w:tblLook w:val="0000"/>
+          <w:tblLook w:val="0000" w:firstRow="0" w:lastRow="0" w:firstColumn="0" w:lastColumn="0" w:noHBand="0" w:noVBand="0"/>
         </w:tblPrEx>
         <w:trPr>
           <w:gridBefore w:val="1"/>
@@ -1746,7 +1988,15 @@
         <w:t xml:space="preserve"> H. C. Nagaraj</w:t>
       </w:r>
       <w:r>
-        <w:t>, Nitte Meenakshi Institute of Technology for providing</w:t>
+        <w:t xml:space="preserve">, </w:t>
+      </w:r>
+      <w:proofErr w:type="spellStart"/>
+      <w:r>
+        <w:t>Nitte</w:t>
+      </w:r>
+      <w:proofErr w:type="spellEnd"/>
+      <w:r>
+        <w:t xml:space="preserve"> Meenakshi Institute of Technology for providing</w:t>
       </w:r>
       <w:r>
         <w:t xml:space="preserve"> the necessary</w:t>
@@ -1780,6 +2030,7 @@
         </w:rPr>
         <w:t xml:space="preserve">, Dr </w:t>
       </w:r>
+      <w:proofErr w:type="spellStart"/>
       <w:r>
         <w:rPr>
           <w:b/>
@@ -1787,6 +2038,7 @@
         </w:rPr>
         <w:t>Thippeswamy</w:t>
       </w:r>
+      <w:proofErr w:type="spellEnd"/>
       <w:r>
         <w:rPr>
           <w:b/>
@@ -1877,7 +2129,28 @@
           <w:b/>
           <w:szCs w:val="24"/>
         </w:rPr>
-        <w:t>KrishnaraoVenkatesh</w:t>
+        <w:t>Krishna R</w:t>
+      </w:r>
+      <w:r>
+        <w:rPr>
+          <w:b/>
+          <w:szCs w:val="24"/>
+        </w:rPr>
+        <w:t>ao</w:t>
+      </w:r>
+      <w:r>
+        <w:rPr>
+          <w:b/>
+          <w:szCs w:val="24"/>
+        </w:rPr>
+        <w:t xml:space="preserve"> </w:t>
+      </w:r>
+      <w:r>
+        <w:rPr>
+          <w:b/>
+          <w:szCs w:val="24"/>
+        </w:rPr>
+        <w:t>Venkatesh</w:t>
       </w:r>
       <w:r>
         <w:rPr>
@@ -1988,13 +2261,31 @@
         <w:rPr>
           <w:szCs w:val="24"/>
         </w:rPr>
-        <w:t>artmental Project coordinators</w:t>
+        <w:t>artmental Project co</w:t>
+      </w:r>
+      <w:r>
+        <w:rPr>
+          <w:szCs w:val="24"/>
+        </w:rPr>
+        <w:t>ordinato</w:t>
+      </w:r>
+      <w:r>
+        <w:rPr>
+          <w:szCs w:val="24"/>
+        </w:rPr>
+        <w:t>rs</w:t>
       </w:r>
       <w:r>
         <w:rPr>
           <w:szCs w:val="24"/>
         </w:rPr>
         <w:t>.</w:t>
+      </w:r>
+      <w:r>
+        <w:rPr>
+          <w:szCs w:val="24"/>
+        </w:rPr>
+        <w:t xml:space="preserve"> </w:t>
       </w:r>
       <w:r>
         <w:rPr>
@@ -2149,6 +2440,7 @@
           <w:docPartUnique/>
         </w:docPartObj>
       </w:sdtPr>
+      <w:sdtEndPr/>
       <w:sdtContent>
         <w:p>
           <w:pPr>
@@ -3219,8 +3511,21 @@
         <w:spacing w:after="0"/>
         <w:ind w:left="360"/>
       </w:pPr>
-      <w:r>
-        <w:t>Navbelt is developed by Borenstein and his co-worke</w:t>
+      <w:proofErr w:type="spellStart"/>
+      <w:r>
+        <w:t>Navbelt</w:t>
+      </w:r>
+      <w:proofErr w:type="spellEnd"/>
+      <w:r>
+        <w:t xml:space="preserve"> is developed by </w:t>
+      </w:r>
+      <w:proofErr w:type="spellStart"/>
+      <w:r>
+        <w:t>Borenstein</w:t>
+      </w:r>
+      <w:proofErr w:type="spellEnd"/>
+      <w:r>
+        <w:t xml:space="preserve"> and his co-worke</w:t>
       </w:r>
       <w:r>
         <w:t>rs in University of Michigan</w:t>
@@ -3233,6 +3538,7 @@
           <w:id w:val="1027452964"/>
           <w:citation/>
         </w:sdtPr>
+        <w:sdtEndPr/>
         <w:sdtContent>
           <w:r>
             <w:rPr>
@@ -3256,6 +3562,12 @@
             <w:rPr>
               <w:noProof/>
             </w:rPr>
+            <w:t xml:space="preserve"> </w:t>
+          </w:r>
+          <w:r>
+            <w:rPr>
+              <w:noProof/>
+            </w:rPr>
             <w:t>[1]</w:t>
           </w:r>
           <w:r>
@@ -3306,6 +3618,7 @@
           <w:id w:val="-580606822"/>
           <w:citation/>
         </w:sdtPr>
+        <w:sdtEndPr/>
         <w:sdtContent>
           <w:r>
             <w:rPr>
@@ -3341,6 +3654,15 @@
               <w:szCs w:val="24"/>
               <w:shd w:val="clear" w:color="auto" w:fill="FFFFFF"/>
             </w:rPr>
+            <w:t xml:space="preserve"> </w:t>
+          </w:r>
+          <w:r>
+            <w:rPr>
+              <w:noProof/>
+              <w:color w:val="101010"/>
+              <w:szCs w:val="24"/>
+              <w:shd w:val="clear" w:color="auto" w:fill="FFFFFF"/>
+            </w:rPr>
             <w:t>[2]</w:t>
           </w:r>
           <w:r>
@@ -3385,13 +3707,19 @@
         <w:ind w:left="360"/>
       </w:pPr>
       <w:r>
-        <w:t>John Zelek’s</w:t>
-      </w:r>
+        <w:t xml:space="preserve">John </w:t>
+      </w:r>
+      <w:proofErr w:type="spellStart"/>
+      <w:r>
+        <w:t>Zelek’s</w:t>
+      </w:r>
+      <w:proofErr w:type="spellEnd"/>
       <w:sdt>
         <w:sdtPr>
           <w:id w:val="1200052756"/>
           <w:citation/>
         </w:sdtPr>
+        <w:sdtEndPr/>
         <w:sdtContent>
           <w:r>
             <w:fldChar w:fldCharType="begin"/>
@@ -3409,6 +3737,12 @@
             <w:rPr>
               <w:noProof/>
             </w:rPr>
+            <w:t xml:space="preserve"> </w:t>
+          </w:r>
+          <w:r>
+            <w:rPr>
+              <w:noProof/>
+            </w:rPr>
             <w:t>[3]</w:t>
           </w:r>
           <w:r>
@@ -3471,8 +3805,18 @@
           <w:szCs w:val="24"/>
           <w:lang w:eastAsia="en-IN"/>
         </w:rPr>
-        <w:t>e Sharf</w:t>
-      </w:r>
+        <w:t xml:space="preserve">e </w:t>
+      </w:r>
+      <w:proofErr w:type="spellStart"/>
+      <w:r>
+        <w:rPr>
+          <w:color w:val="000000"/>
+          <w:szCs w:val="24"/>
+          <w:lang w:eastAsia="en-IN"/>
+        </w:rPr>
+        <w:t>Sharf</w:t>
+      </w:r>
+      <w:proofErr w:type="spellEnd"/>
       <w:sdt>
         <w:sdtPr>
           <w:rPr>
@@ -3483,6 +3827,7 @@
           <w:id w:val="2127656666"/>
           <w:citation/>
         </w:sdtPr>
+        <w:sdtEndPr/>
         <w:sdtContent>
           <w:r>
             <w:rPr>
@@ -3515,6 +3860,15 @@
               <w:szCs w:val="24"/>
               <w:lang w:eastAsia="en-IN"/>
             </w:rPr>
+            <w:t xml:space="preserve"> </w:t>
+          </w:r>
+          <w:r>
+            <w:rPr>
+              <w:noProof/>
+              <w:color w:val="000000"/>
+              <w:szCs w:val="24"/>
+              <w:lang w:eastAsia="en-IN"/>
+            </w:rPr>
             <w:t>[4]</w:t>
           </w:r>
           <w:r>
@@ -3583,6 +3937,7 @@
           <w:id w:val="473184319"/>
           <w:citation/>
         </w:sdtPr>
+        <w:sdtEndPr/>
         <w:sdtContent>
           <w:r>
             <w:rPr>
@@ -3615,6 +3970,15 @@
               <w:szCs w:val="24"/>
               <w:lang w:eastAsia="en-IN"/>
             </w:rPr>
+            <w:t xml:space="preserve"> </w:t>
+          </w:r>
+          <w:r>
+            <w:rPr>
+              <w:noProof/>
+              <w:color w:val="000000"/>
+              <w:szCs w:val="24"/>
+              <w:lang w:eastAsia="en-IN"/>
+            </w:rPr>
             <w:t>[5]</w:t>
           </w:r>
           <w:r>
@@ -3633,7 +3997,23 @@
           <w:szCs w:val="24"/>
           <w:lang w:eastAsia="en-IN"/>
         </w:rPr>
-        <w:t xml:space="preserve">introduces a monocular approach that employs the embedded camera on a smartphone. This system is capable of detecting on-floor obstacles. The conducted experiments included the participation of five blind users that were aided with vibrations and voice on-demand from the smartphone. The main disadvantage of this system is that the scenario is simulated despite the fact that some performance tests of the proposed algorithm were done indoors. In addition, it imposes the necessity of a 45 degree tilt angle of the phone </w:t>
+        <w:t>introduces a monocular approach that employs the embedded camera on a smartphone. This system is capable of detecting on-floor obstacles. The conducted experiments included the participation of five blind users that were aided with vibrations and voice on-demand from the smartphone. The main disadvantage of this system is that the scenario is simulated despite the fact that some performance tests of the proposed algorithm were done indoors. In addition, i</w:t>
+      </w:r>
+      <w:r>
+        <w:rPr>
+          <w:color w:val="000000"/>
+          <w:szCs w:val="24"/>
+          <w:lang w:eastAsia="en-IN"/>
+        </w:rPr>
+        <w:t>t imposes the necessity of a 45-degree</w:t>
+      </w:r>
+      <w:r>
+        <w:rPr>
+          <w:color w:val="000000"/>
+          <w:szCs w:val="24"/>
+          <w:lang w:eastAsia="en-IN"/>
+        </w:rPr>
+        <w:t xml:space="preserve"> tilt angle of the phone </w:t>
       </w:r>
       <w:r>
         <w:rPr>
@@ -3671,7 +4051,23 @@
           <w:szCs w:val="24"/>
           <w:lang w:eastAsia="en-IN"/>
         </w:rPr>
-        <w:t xml:space="preserve">Most of these systems address problems faced by the visually impaired but fail to provide an integrated system. The proposed system aims to provide solutions for collision avoidance, pit detection and an in built navigation system. It overcomes the weaknesses of these individual approaches to provide a solution to common problems faced by the visually impaired. </w:t>
+        <w:t xml:space="preserve">Most of these systems address problems faced by the visually impaired but fail to provide an integrated system. The proposed system aims to provide solutions for collision avoidance, pit detection and an </w:t>
+      </w:r>
+      <w:r>
+        <w:rPr>
+          <w:color w:val="000000"/>
+          <w:szCs w:val="24"/>
+          <w:lang w:eastAsia="en-IN"/>
+        </w:rPr>
+        <w:t>in-built</w:t>
+      </w:r>
+      <w:r>
+        <w:rPr>
+          <w:color w:val="000000"/>
+          <w:szCs w:val="24"/>
+          <w:lang w:eastAsia="en-IN"/>
+        </w:rPr>
+        <w:t xml:space="preserve"> navigation system. It overcomes the weaknesses of these individual approaches to provide a solution to common problems faced by the visually impaired. </w:t>
       </w:r>
     </w:p>
     <w:p>
@@ -3733,7 +4129,7 @@
           <w:bottom w:w="15" w:type="dxa"/>
           <w:right w:w="15" w:type="dxa"/>
         </w:tblCellMar>
-        <w:tblLook w:val="04A0"/>
+        <w:tblLook w:val="04A0" w:firstRow="1" w:lastRow="0" w:firstColumn="1" w:lastColumn="0" w:noHBand="0" w:noVBand="1"/>
       </w:tblPr>
       <w:tblGrid>
         <w:gridCol w:w="1134"/>
@@ -4061,6 +4457,7 @@
                 <w:lang w:eastAsia="en-IN"/>
               </w:rPr>
             </w:pPr>
+            <w:proofErr w:type="spellStart"/>
             <w:r>
               <w:rPr>
                 <w:rFonts w:eastAsia="Times New Roman"/>
@@ -4069,6 +4466,7 @@
               </w:rPr>
               <w:t>NavBelt</w:t>
             </w:r>
+            <w:proofErr w:type="spellEnd"/>
           </w:p>
         </w:tc>
         <w:tc>
@@ -4103,6 +4501,7 @@
                 <w:id w:val="-1017767264"/>
                 <w:citation/>
               </w:sdtPr>
+              <w:sdtEndPr/>
               <w:sdtContent>
                 <w:r>
                   <w:rPr>
@@ -4366,6 +4765,7 @@
                 <w:id w:val="-491416693"/>
                 <w:citation/>
               </w:sdtPr>
+              <w:sdtEndPr/>
               <w:sdtContent>
                 <w:r>
                   <w:rPr>
@@ -4586,8 +4986,18 @@
                 <w:szCs w:val="24"/>
                 <w:lang w:eastAsia="en-IN"/>
               </w:rPr>
-              <w:t>3D space perceptor</w:t>
-            </w:r>
+              <w:t xml:space="preserve">3D space </w:t>
+            </w:r>
+            <w:proofErr w:type="spellStart"/>
+            <w:r>
+              <w:rPr>
+                <w:rFonts w:eastAsia="Times New Roman"/>
+                <w:szCs w:val="24"/>
+                <w:lang w:eastAsia="en-IN"/>
+              </w:rPr>
+              <w:t>perceptor</w:t>
+            </w:r>
+            <w:proofErr w:type="spellEnd"/>
           </w:p>
         </w:tc>
         <w:tc>
@@ -4622,6 +5032,7 @@
                 <w:id w:val="1839885782"/>
                 <w:citation/>
               </w:sdtPr>
+              <w:sdtEndPr/>
               <w:sdtContent>
                 <w:r>
                   <w:rPr>
@@ -4887,6 +5298,7 @@
                 <w:id w:val="549274296"/>
                 <w:citation/>
               </w:sdtPr>
+              <w:sdtEndPr/>
               <w:sdtContent>
                 <w:r>
                   <w:rPr>
@@ -5108,6 +5520,7 @@
                 <w:lang w:eastAsia="en-IN"/>
               </w:rPr>
             </w:pPr>
+            <w:proofErr w:type="spellStart"/>
             <w:r>
               <w:rPr>
                 <w:rFonts w:eastAsia="Times New Roman"/>
@@ -5124,6 +5537,7 @@
               </w:rPr>
               <w:t>ICe</w:t>
             </w:r>
+            <w:proofErr w:type="spellEnd"/>
           </w:p>
         </w:tc>
         <w:tc>
@@ -5158,6 +5572,7 @@
                 <w:id w:val="1119037321"/>
                 <w:citation/>
               </w:sdtPr>
+              <w:sdtEndPr/>
               <w:sdtContent>
                 <w:r>
                   <w:rPr>
@@ -5411,6 +5826,7 @@
                 <w:lang w:eastAsia="en-IN"/>
               </w:rPr>
             </w:pPr>
+            <w:proofErr w:type="spellStart"/>
             <w:r>
               <w:rPr>
                 <w:rFonts w:eastAsia="Times New Roman"/>
@@ -5419,6 +5835,7 @@
               </w:rPr>
               <w:t>Tyflos</w:t>
             </w:r>
+            <w:proofErr w:type="spellEnd"/>
           </w:p>
         </w:tc>
         <w:tc>
@@ -5453,6 +5870,7 @@
                 <w:id w:val="744916350"/>
                 <w:citation/>
               </w:sdtPr>
+              <w:sdtEndPr/>
               <w:sdtContent>
                 <w:r>
                   <w:rPr>
@@ -5702,6 +6120,7 @@
                 <w:id w:val="-1617523832"/>
                 <w:citation/>
               </w:sdtPr>
+              <w:sdtEndPr/>
               <w:sdtContent>
                 <w:r>
                   <w:rPr>
@@ -5970,6 +6389,7 @@
                 <w:id w:val="1772732950"/>
                 <w:citation/>
               </w:sdtPr>
+              <w:sdtEndPr/>
               <w:sdtContent>
                 <w:r>
                   <w:rPr>
@@ -6238,6 +6658,7 @@
                 <w:id w:val="-1207721677"/>
                 <w:citation/>
               </w:sdtPr>
+              <w:sdtEndPr/>
               <w:sdtContent>
                 <w:r>
                   <w:rPr>
@@ -6444,7 +6865,7 @@
           <w:left w:w="90" w:type="dxa"/>
           <w:right w:w="90" w:type="dxa"/>
         </w:tblCellMar>
-        <w:tblLook w:val="04A0"/>
+        <w:tblLook w:val="04A0" w:firstRow="1" w:lastRow="0" w:firstColumn="1" w:lastColumn="0" w:noHBand="0" w:noVBand="1"/>
       </w:tblPr>
       <w:tblGrid>
         <w:gridCol w:w="10236"/>
@@ -6574,14 +6995,33 @@
           <w:szCs w:val="24"/>
           <w:shd w:val="clear" w:color="auto" w:fill="FFFFFF"/>
         </w:rPr>
-        <w:t>An embedded system can be thought of as a computer hardware system having software embedded in it. An embedded system can be an independent system or it can be a part of a large system. It offers many benefits such as sophisticated control, precision timing, low unit cost, low development cost, high flexibility, small size, and low weight.</w:t>
+        <w:t xml:space="preserve">An embedded system can be thought of as a computer hardware system having software embedded in it. An embedded system can be an independent system or it can be a part of a large system. It offers many benefits such as sophisticated control, precision timing, low unit cost, low development cost, high flexibility, small size, and low </w:t>
+      </w:r>
+      <w:proofErr w:type="spellStart"/>
+      <w:proofErr w:type="gramStart"/>
+      <w:r>
+        <w:rPr>
+          <w:color w:val="222222"/>
+          <w:szCs w:val="24"/>
+          <w:shd w:val="clear" w:color="auto" w:fill="FFFFFF"/>
+        </w:rPr>
+        <w:t>weight.</w:t>
       </w:r>
       <w:r>
         <w:rPr>
           <w:color w:val="111111"/>
           <w:szCs w:val="24"/>
         </w:rPr>
-        <w:t>Embedded systems contain two main elements:</w:t>
+        <w:t>Embedded</w:t>
+      </w:r>
+      <w:proofErr w:type="spellEnd"/>
+      <w:proofErr w:type="gramEnd"/>
+      <w:r>
+        <w:rPr>
+          <w:color w:val="111111"/>
+          <w:szCs w:val="24"/>
+        </w:rPr>
+        <w:t xml:space="preserve"> systems contain two main elements:</w:t>
       </w:r>
     </w:p>
     <w:p>
@@ -6714,7 +7154,7 @@
                     <a:blip r:embed="rId11" cstate="print">
                       <a:extLst>
                         <a:ext uri="{28A0092B-C50C-407E-A947-70E740481C1C}">
-                          <a14:useLocalDpi xmlns="" xmlns:wpc="http://schemas.microsoft.com/office/word/2010/wordprocessingCanvas" xmlns:mc="http://schemas.openxmlformats.org/markup-compatibility/2006" xmlns:o="urn:schemas-microsoft-com:office:office" xmlns:v="urn:schemas-microsoft-com:vml" xmlns:wp14="http://schemas.microsoft.com/office/word/2010/wordprocessingDrawing" xmlns:w10="urn:schemas-microsoft-com:office:word" xmlns:w="http://schemas.openxmlformats.org/wordprocessingml/2006/main" xmlns:w14="http://schemas.microsoft.com/office/word/2010/wordml" xmlns:w15="http://schemas.microsoft.com/office/word/2012/wordml" xmlns:wpg="http://schemas.microsoft.com/office/word/2010/wordprocessingGroup" xmlns:wpi="http://schemas.microsoft.com/office/word/2010/wordprocessingInk" xmlns:wps="http://schemas.microsoft.com/office/word/2010/wordprocessingShape" xmlns:a14="http://schemas.microsoft.com/office/drawing/2010/main" val="0"/>
+                          <a14:useLocalDpi xmlns:a14="http://schemas.microsoft.com/office/drawing/2010/main" val="0"/>
                         </a:ext>
                       </a:extLst>
                     </a:blip>
@@ -6794,7 +7234,109 @@
           <w:szCs w:val="24"/>
           <w:shd w:val="clear" w:color="auto" w:fill="FFFFFF"/>
         </w:rPr>
-        <w:t>The Bluetooth module HC-05 is a MASTER/SLAVE module.By default the factory setting is SLAVE.The Role of the module (Master or Slave) can be configured only by AT COMMANDS.The slave modules cannot initiate a connection to another Bluetooth device, but can accept connections.Master module can initiate a connection to other devices.The user can use it simply for a serial port replacement to establish connection</w:t>
+        <w:t xml:space="preserve">The Bluetooth module HC-05 is a MASTER/SLAVE </w:t>
+      </w:r>
+      <w:proofErr w:type="spellStart"/>
+      <w:proofErr w:type="gramStart"/>
+      <w:r>
+        <w:rPr>
+          <w:rFonts w:eastAsia="Microsoft YaHei"/>
+          <w:color w:val="252525"/>
+          <w:szCs w:val="24"/>
+          <w:shd w:val="clear" w:color="auto" w:fill="FFFFFF"/>
+        </w:rPr>
+        <w:t>module.By</w:t>
+      </w:r>
+      <w:proofErr w:type="spellEnd"/>
+      <w:proofErr w:type="gramEnd"/>
+      <w:r>
+        <w:rPr>
+          <w:rFonts w:eastAsia="Microsoft YaHei"/>
+          <w:color w:val="252525"/>
+          <w:szCs w:val="24"/>
+          <w:shd w:val="clear" w:color="auto" w:fill="FFFFFF"/>
+        </w:rPr>
+        <w:t xml:space="preserve"> default the factory setting is </w:t>
+      </w:r>
+      <w:proofErr w:type="spellStart"/>
+      <w:r>
+        <w:rPr>
+          <w:rFonts w:eastAsia="Microsoft YaHei"/>
+          <w:color w:val="252525"/>
+          <w:szCs w:val="24"/>
+          <w:shd w:val="clear" w:color="auto" w:fill="FFFFFF"/>
+        </w:rPr>
+        <w:t>SLAVE.The</w:t>
+      </w:r>
+      <w:proofErr w:type="spellEnd"/>
+      <w:r>
+        <w:rPr>
+          <w:rFonts w:eastAsia="Microsoft YaHei"/>
+          <w:color w:val="252525"/>
+          <w:szCs w:val="24"/>
+          <w:shd w:val="clear" w:color="auto" w:fill="FFFFFF"/>
+        </w:rPr>
+        <w:t xml:space="preserve"> Role of the module (Master or Slave) can be configured only by AT </w:t>
+      </w:r>
+      <w:proofErr w:type="spellStart"/>
+      <w:r>
+        <w:rPr>
+          <w:rFonts w:eastAsia="Microsoft YaHei"/>
+          <w:color w:val="252525"/>
+          <w:szCs w:val="24"/>
+          <w:shd w:val="clear" w:color="auto" w:fill="FFFFFF"/>
+        </w:rPr>
+        <w:t>COMMANDS.The</w:t>
+      </w:r>
+      <w:proofErr w:type="spellEnd"/>
+      <w:r>
+        <w:rPr>
+          <w:rFonts w:eastAsia="Microsoft YaHei"/>
+          <w:color w:val="252525"/>
+          <w:szCs w:val="24"/>
+          <w:shd w:val="clear" w:color="auto" w:fill="FFFFFF"/>
+        </w:rPr>
+        <w:t xml:space="preserve"> slave modules cannot initiate a connection to another Bluetooth device, but can accept </w:t>
+      </w:r>
+      <w:proofErr w:type="spellStart"/>
+      <w:r>
+        <w:rPr>
+          <w:rFonts w:eastAsia="Microsoft YaHei"/>
+          <w:color w:val="252525"/>
+          <w:szCs w:val="24"/>
+          <w:shd w:val="clear" w:color="auto" w:fill="FFFFFF"/>
+        </w:rPr>
+        <w:t>connections.Master</w:t>
+      </w:r>
+      <w:proofErr w:type="spellEnd"/>
+      <w:r>
+        <w:rPr>
+          <w:rFonts w:eastAsia="Microsoft YaHei"/>
+          <w:color w:val="252525"/>
+          <w:szCs w:val="24"/>
+          <w:shd w:val="clear" w:color="auto" w:fill="FFFFFF"/>
+        </w:rPr>
+        <w:t xml:space="preserve"> module can initiate a connection to other </w:t>
+      </w:r>
+      <w:proofErr w:type="spellStart"/>
+      <w:r>
+        <w:rPr>
+          <w:rFonts w:eastAsia="Microsoft YaHei"/>
+          <w:color w:val="252525"/>
+          <w:szCs w:val="24"/>
+          <w:shd w:val="clear" w:color="auto" w:fill="FFFFFF"/>
+        </w:rPr>
+        <w:t>devices.The</w:t>
+      </w:r>
+      <w:proofErr w:type="spellEnd"/>
+      <w:r>
+        <w:rPr>
+          <w:rFonts w:eastAsia="Microsoft YaHei"/>
+          <w:color w:val="252525"/>
+          <w:szCs w:val="24"/>
+          <w:shd w:val="clear" w:color="auto" w:fill="FFFFFF"/>
+        </w:rPr>
+        <w:t xml:space="preserve"> user can use it simply for a serial port replacement to establish connection</w:t>
       </w:r>
       <w:r>
         <w:rPr>
@@ -6859,7 +7401,7 @@
                     <a:blip r:embed="rId12">
                       <a:extLst>
                         <a:ext uri="{28A0092B-C50C-407E-A947-70E740481C1C}">
-                          <a14:useLocalDpi xmlns="" xmlns:wpc="http://schemas.microsoft.com/office/word/2010/wordprocessingCanvas" xmlns:mc="http://schemas.openxmlformats.org/markup-compatibility/2006" xmlns:o="urn:schemas-microsoft-com:office:office" xmlns:v="urn:schemas-microsoft-com:vml" xmlns:wp14="http://schemas.microsoft.com/office/word/2010/wordprocessingDrawing" xmlns:w10="urn:schemas-microsoft-com:office:word" xmlns:w="http://schemas.openxmlformats.org/wordprocessingml/2006/main" xmlns:w14="http://schemas.microsoft.com/office/word/2010/wordml" xmlns:w15="http://schemas.microsoft.com/office/word/2012/wordml" xmlns:wpg="http://schemas.microsoft.com/office/word/2010/wordprocessingGroup" xmlns:wpi="http://schemas.microsoft.com/office/word/2010/wordprocessingInk" xmlns:wps="http://schemas.microsoft.com/office/word/2010/wordprocessingShape" xmlns:a14="http://schemas.microsoft.com/office/drawing/2010/main" val="0"/>
+                          <a14:useLocalDpi xmlns:a14="http://schemas.microsoft.com/office/drawing/2010/main" val="0"/>
                         </a:ext>
                       </a:extLst>
                     </a:blip>
@@ -6904,7 +7446,19 @@
         <w:rPr>
           <w:color w:val="222222"/>
         </w:rPr>
-        <w:t>A HC-04 Bluetooth Module</w:t>
+        <w:t>A HC-0</w:t>
+      </w:r>
+      <w:r>
+        <w:rPr>
+          <w:color w:val="222222"/>
+        </w:rPr>
+        <w:t>5</w:t>
+      </w:r>
+      <w:r>
+        <w:rPr>
+          <w:color w:val="222222"/>
+        </w:rPr>
+        <w:t xml:space="preserve"> Bluetooth Module</w:t>
       </w:r>
     </w:p>
     <w:p>
@@ -6956,7 +7510,19 @@
         <w:rPr>
           <w:color w:val="222222"/>
         </w:rPr>
-        <w:t xml:space="preserve"> function. It is typically written in a high level format and then compil</w:t>
+        <w:t xml:space="preserve"> function. It</w:t>
+      </w:r>
+      <w:r>
+        <w:rPr>
+          <w:color w:val="222222"/>
+        </w:rPr>
+        <w:t xml:space="preserve"> is typically written in a high-</w:t>
+      </w:r>
+      <w:r>
+        <w:rPr>
+          <w:color w:val="222222"/>
+        </w:rPr>
+        <w:t>level format and then compil</w:t>
       </w:r>
       <w:r>
         <w:rPr>
@@ -7026,7 +7592,19 @@
         <w:rPr>
           <w:color w:val="000000"/>
         </w:rPr>
-        <w:t>Android applications are usually developed in the Java language using the Android Software Development Kit.Once developed, Android applications can be packaged easily and sold</w:t>
+        <w:t>Android applications are usually developed in the Java language using the A</w:t>
+      </w:r>
+      <w:r>
+        <w:rPr>
+          <w:color w:val="000000"/>
+        </w:rPr>
+        <w:t xml:space="preserve">ndroid Software Development Kit. </w:t>
+      </w:r>
+      <w:r>
+        <w:rPr>
+          <w:color w:val="000000"/>
+        </w:rPr>
+        <w:t>Once developed, Android applications can be packaged easily and sold</w:t>
       </w:r>
       <w:r>
         <w:rPr>
@@ -7149,7 +7727,7 @@
                     <a:blip r:embed="rId13">
                       <a:extLst>
                         <a:ext uri="{28A0092B-C50C-407E-A947-70E740481C1C}">
-                          <a14:useLocalDpi xmlns="" xmlns:wpc="http://schemas.microsoft.com/office/word/2010/wordprocessingCanvas" xmlns:mc="http://schemas.openxmlformats.org/markup-compatibility/2006" xmlns:o="urn:schemas-microsoft-com:office:office" xmlns:v="urn:schemas-microsoft-com:vml" xmlns:wp14="http://schemas.microsoft.com/office/word/2010/wordprocessingDrawing" xmlns:w10="urn:schemas-microsoft-com:office:word" xmlns:w="http://schemas.openxmlformats.org/wordprocessingml/2006/main" xmlns:w14="http://schemas.microsoft.com/office/word/2010/wordml" xmlns:w15="http://schemas.microsoft.com/office/word/2012/wordml" xmlns:wpg="http://schemas.microsoft.com/office/word/2010/wordprocessingGroup" xmlns:wpi="http://schemas.microsoft.com/office/word/2010/wordprocessingInk" xmlns:wps="http://schemas.microsoft.com/office/word/2010/wordprocessingShape" xmlns:a14="http://schemas.microsoft.com/office/drawing/2010/main" val="0"/>
+                          <a14:useLocalDpi xmlns:a14="http://schemas.microsoft.com/office/drawing/2010/main" val="0"/>
                         </a:ext>
                       </a:extLst>
                     </a:blip>
@@ -7282,7 +7860,7 @@
                     <a:blip r:embed="rId14">
                       <a:extLst>
                         <a:ext uri="{28A0092B-C50C-407E-A947-70E740481C1C}">
-                          <a14:useLocalDpi xmlns="" xmlns:wpc="http://schemas.microsoft.com/office/word/2010/wordprocessingCanvas" xmlns:mc="http://schemas.openxmlformats.org/markup-compatibility/2006" xmlns:o="urn:schemas-microsoft-com:office:office" xmlns:v="urn:schemas-microsoft-com:vml" xmlns:wp14="http://schemas.microsoft.com/office/word/2010/wordprocessingDrawing" xmlns:w10="urn:schemas-microsoft-com:office:word" xmlns:w="http://schemas.openxmlformats.org/wordprocessingml/2006/main" xmlns:w14="http://schemas.microsoft.com/office/word/2010/wordml" xmlns:w15="http://schemas.microsoft.com/office/word/2012/wordml" xmlns:wpg="http://schemas.microsoft.com/office/word/2010/wordprocessingGroup" xmlns:wpi="http://schemas.microsoft.com/office/word/2010/wordprocessingInk" xmlns:wps="http://schemas.microsoft.com/office/word/2010/wordprocessingShape" xmlns:a14="http://schemas.microsoft.com/office/drawing/2010/main" val="0"/>
+                          <a14:useLocalDpi xmlns:a14="http://schemas.microsoft.com/office/drawing/2010/main" val="0"/>
                         </a:ext>
                       </a:extLst>
                     </a:blip>
@@ -7424,7 +8002,7 @@
                     <a:blip r:embed="rId15">
                       <a:extLst>
                         <a:ext uri="{28A0092B-C50C-407E-A947-70E740481C1C}">
-                          <a14:useLocalDpi xmlns="" xmlns:wpc="http://schemas.microsoft.com/office/word/2010/wordprocessingCanvas" xmlns:mc="http://schemas.openxmlformats.org/markup-compatibility/2006" xmlns:o="urn:schemas-microsoft-com:office:office" xmlns:v="urn:schemas-microsoft-com:vml" xmlns:wp14="http://schemas.microsoft.com/office/word/2010/wordprocessingDrawing" xmlns:w10="urn:schemas-microsoft-com:office:word" xmlns:w="http://schemas.openxmlformats.org/wordprocessingml/2006/main" xmlns:w14="http://schemas.microsoft.com/office/word/2010/wordml" xmlns:w15="http://schemas.microsoft.com/office/word/2012/wordml" xmlns:wpg="http://schemas.microsoft.com/office/word/2010/wordprocessingGroup" xmlns:wpi="http://schemas.microsoft.com/office/word/2010/wordprocessingInk" xmlns:wps="http://schemas.microsoft.com/office/word/2010/wordprocessingShape" xmlns:a14="http://schemas.microsoft.com/office/drawing/2010/main" val="0"/>
+                          <a14:useLocalDpi xmlns:a14="http://schemas.microsoft.com/office/drawing/2010/main" val="0"/>
                         </a:ext>
                       </a:extLst>
                     </a:blip>
@@ -7547,7 +8125,7 @@
                     <a:blip r:embed="rId16">
                       <a:extLst>
                         <a:ext uri="{28A0092B-C50C-407E-A947-70E740481C1C}">
-                          <a14:useLocalDpi xmlns="" xmlns:wpc="http://schemas.microsoft.com/office/word/2010/wordprocessingCanvas" xmlns:mc="http://schemas.openxmlformats.org/markup-compatibility/2006" xmlns:o="urn:schemas-microsoft-com:office:office" xmlns:v="urn:schemas-microsoft-com:vml" xmlns:wp14="http://schemas.microsoft.com/office/word/2010/wordprocessingDrawing" xmlns:w10="urn:schemas-microsoft-com:office:word" xmlns:w="http://schemas.openxmlformats.org/wordprocessingml/2006/main" xmlns:w14="http://schemas.microsoft.com/office/word/2010/wordml" xmlns:w15="http://schemas.microsoft.com/office/word/2012/wordml" xmlns:wpg="http://schemas.microsoft.com/office/word/2010/wordprocessingGroup" xmlns:wpi="http://schemas.microsoft.com/office/word/2010/wordprocessingInk" xmlns:wps="http://schemas.microsoft.com/office/word/2010/wordprocessingShape" xmlns:a14="http://schemas.microsoft.com/office/drawing/2010/main" val="0"/>
+                          <a14:useLocalDpi xmlns:a14="http://schemas.microsoft.com/office/drawing/2010/main" val="0"/>
                         </a:ext>
                       </a:extLst>
                     </a:blip>
@@ -7864,18 +8442,18 @@
         </w:rPr>
         <w:t xml:space="preserve">There is no better pleasure than the realization of a noble idea. Our project strives to make the world a better place for the visually impaired and aid them in their day to day activities. The first working prototype of this project has been developed which implements the basic functionality of an obstacle detection unit. The idea is to incorporate a navigational aid as well as a pit detection system in this project. We also aim to improve the user interface by adding tactile responses which will be a better solution. </w:t>
       </w:r>
+    </w:p>
+    <w:p>
+      <w:pPr>
+        <w:spacing w:after="0" w:line="240" w:lineRule="auto"/>
+        <w:jc w:val="left"/>
+        <w:rPr>
+          <w:b/>
+          <w:szCs w:val="32"/>
+        </w:rPr>
+      </w:pPr>
       <w:bookmarkStart w:id="10" w:name="_GoBack"/>
       <w:bookmarkEnd w:id="10"/>
-    </w:p>
-    <w:p>
-      <w:pPr>
-        <w:spacing w:after="0" w:line="240" w:lineRule="auto"/>
-        <w:jc w:val="left"/>
-        <w:rPr>
-          <w:b/>
-          <w:szCs w:val="32"/>
-        </w:rPr>
-      </w:pPr>
       <w:r>
         <w:rPr>
           <w:b/>
@@ -7900,6 +8478,7 @@
           <w:docPartUnique/>
         </w:docPartObj>
       </w:sdtPr>
+      <w:sdtEndPr/>
       <w:sdtContent>
         <w:bookmarkStart w:id="11" w:name="_Toc495589186" w:displacedByCustomXml="prev"/>
         <w:p>
@@ -7922,6 +8501,7 @@
             <w:id w:val="111145805"/>
             <w:bibliography/>
           </w:sdtPr>
+          <w:sdtEndPr/>
           <w:sdtContent>
             <w:p>
               <w:pPr>
@@ -7953,7 +8533,7 @@
                   <w:bottom w:w="15" w:type="dxa"/>
                   <w:right w:w="15" w:type="dxa"/>
                 </w:tblCellMar>
-                <w:tblLook w:val="04A0"/>
+                <w:tblLook w:val="04A0" w:firstRow="1" w:lastRow="0" w:firstColumn="1" w:lastColumn="0" w:noHBand="0" w:noVBand="1"/>
               </w:tblPr>
               <w:tblGrid>
                 <w:gridCol w:w="475"/>
@@ -7961,7 +8541,7 @@
               </w:tblGrid>
               <w:tr>
                 <w:trPr>
-                  <w:divId w:val="780149456"/>
+                  <w:divId w:val="1848712908"/>
                   <w:tblCellSpacing w:w="15" w:type="dxa"/>
                 </w:trPr>
                 <w:tc>
@@ -8022,7 +8602,7 @@
               </w:tr>
               <w:tr>
                 <w:trPr>
-                  <w:divId w:val="780149456"/>
+                  <w:divId w:val="1848712908"/>
                   <w:tblCellSpacing w:w="15" w:type="dxa"/>
                 </w:trPr>
                 <w:tc>
@@ -8082,7 +8662,7 @@
               </w:tr>
               <w:tr>
                 <w:trPr>
-                  <w:divId w:val="780149456"/>
+                  <w:divId w:val="1848712908"/>
                   <w:tblCellSpacing w:w="15" w:type="dxa"/>
                 </w:trPr>
                 <w:tc>
@@ -8128,7 +8708,7 @@
               </w:tr>
               <w:tr>
                 <w:trPr>
-                  <w:divId w:val="780149456"/>
+                  <w:divId w:val="1848712908"/>
                   <w:tblCellSpacing w:w="15" w:type="dxa"/>
                 </w:trPr>
                 <w:tc>
@@ -8188,7 +8768,7 @@
               </w:tr>
               <w:tr>
                 <w:trPr>
-                  <w:divId w:val="780149456"/>
+                  <w:divId w:val="1848712908"/>
                   <w:tblCellSpacing w:w="15" w:type="dxa"/>
                 </w:trPr>
                 <w:tc>
@@ -8248,7 +8828,7 @@
               </w:tr>
               <w:tr>
                 <w:trPr>
-                  <w:divId w:val="780149456"/>
+                  <w:divId w:val="1848712908"/>
                   <w:tblCellSpacing w:w="15" w:type="dxa"/>
                 </w:trPr>
                 <w:tc>
@@ -8308,7 +8888,7 @@
               </w:tr>
               <w:tr>
                 <w:trPr>
-                  <w:divId w:val="780149456"/>
+                  <w:divId w:val="1848712908"/>
                   <w:tblCellSpacing w:w="15" w:type="dxa"/>
                 </w:trPr>
                 <w:tc>
@@ -8368,7 +8948,7 @@
               </w:tr>
               <w:tr>
                 <w:trPr>
-                  <w:divId w:val="780149456"/>
+                  <w:divId w:val="1848712908"/>
                   <w:tblCellSpacing w:w="15" w:type="dxa"/>
                 </w:trPr>
                 <w:tc>
@@ -8428,7 +9008,7 @@
               </w:tr>
               <w:tr>
                 <w:trPr>
-                  <w:divId w:val="780149456"/>
+                  <w:divId w:val="1848712908"/>
                   <w:tblCellSpacing w:w="15" w:type="dxa"/>
                 </w:trPr>
                 <w:tc>
@@ -8497,7 +9077,7 @@
               </w:tr>
               <w:tr>
                 <w:trPr>
-                  <w:divId w:val="780149456"/>
+                  <w:divId w:val="1848712908"/>
                   <w:tblCellSpacing w:w="15" w:type="dxa"/>
                 </w:trPr>
                 <w:tc>
@@ -8558,7 +9138,7 @@
               </w:tr>
               <w:tr>
                 <w:trPr>
-                  <w:divId w:val="780149456"/>
+                  <w:divId w:val="1848712908"/>
                   <w:tblCellSpacing w:w="15" w:type="dxa"/>
                 </w:trPr>
                 <w:tc>
@@ -8618,7 +9198,7 @@
               </w:tr>
               <w:tr>
                 <w:trPr>
-                  <w:divId w:val="780149456"/>
+                  <w:divId w:val="1848712908"/>
                   <w:tblCellSpacing w:w="15" w:type="dxa"/>
                 </w:trPr>
                 <w:tc>
@@ -8679,7 +9259,7 @@
             </w:tbl>
             <w:p>
               <w:pPr>
-                <w:divId w:val="780149456"/>
+                <w:divId w:val="1848712908"/>
                 <w:rPr>
                   <w:rFonts w:eastAsia="Times New Roman"/>
                   <w:noProof/>
@@ -8735,8 +9315,8 @@
 </file>
 
 <file path=word/endnotes.xml><?xml version="1.0" encoding="utf-8"?>
-<w:endnotes xmlns:ve="http://schemas.openxmlformats.org/markup-compatibility/2006" xmlns:o="urn:schemas-microsoft-com:office:office" xmlns:r="http://schemas.openxmlformats.org/officeDocument/2006/relationships" xmlns:m="http://schemas.openxmlformats.org/officeDocument/2006/math" xmlns:v="urn:schemas-microsoft-com:vml" xmlns:wp="http://schemas.openxmlformats.org/drawingml/2006/wordprocessingDrawing" xmlns:w10="urn:schemas-microsoft-com:office:word" xmlns:w="http://schemas.openxmlformats.org/wordprocessingml/2006/main" xmlns:wne="http://schemas.microsoft.com/office/word/2006/wordml">
-  <w:endnote w:type="separator" w:id="0">
+<w:endnotes xmlns:wpc="http://schemas.microsoft.com/office/word/2010/wordprocessingCanvas" xmlns:cx="http://schemas.microsoft.com/office/drawing/2014/chartex" xmlns:cx1="http://schemas.microsoft.com/office/drawing/2015/9/8/chartex" xmlns:cx2="http://schemas.microsoft.com/office/drawing/2015/10/21/chartex" xmlns:cx3="http://schemas.microsoft.com/office/drawing/2016/5/9/chartex" xmlns:cx4="http://schemas.microsoft.com/office/drawing/2016/5/10/chartex" xmlns:cx5="http://schemas.microsoft.com/office/drawing/2016/5/11/chartex" xmlns:cx6="http://schemas.microsoft.com/office/drawing/2016/5/12/chartex" xmlns:cx7="http://schemas.microsoft.com/office/drawing/2016/5/13/chartex" xmlns:cx8="http://schemas.microsoft.com/office/drawing/2016/5/14/chartex" xmlns:mc="http://schemas.openxmlformats.org/markup-compatibility/2006" xmlns:aink="http://schemas.microsoft.com/office/drawing/2016/ink" xmlns:am3d="http://schemas.microsoft.com/office/drawing/2017/model3d" xmlns:o="urn:schemas-microsoft-com:office:office" xmlns:r="http://schemas.openxmlformats.org/officeDocument/2006/relationships" xmlns:m="http://schemas.openxmlformats.org/officeDocument/2006/math" xmlns:v="urn:schemas-microsoft-com:vml" xmlns:wp14="http://schemas.microsoft.com/office/word/2010/wordprocessingDrawing" xmlns:wp="http://schemas.openxmlformats.org/drawingml/2006/wordprocessingDrawing" xmlns:w10="urn:schemas-microsoft-com:office:word" xmlns:w="http://schemas.openxmlformats.org/wordprocessingml/2006/main" xmlns:w14="http://schemas.microsoft.com/office/word/2010/wordml" xmlns:w15="http://schemas.microsoft.com/office/word/2012/wordml" xmlns:w16cid="http://schemas.microsoft.com/office/word/2016/wordml/cid" xmlns:w16se="http://schemas.microsoft.com/office/word/2015/wordml/symex" xmlns:wpg="http://schemas.microsoft.com/office/word/2010/wordprocessingGroup" xmlns:wpi="http://schemas.microsoft.com/office/word/2010/wordprocessingInk" xmlns:wne="http://schemas.microsoft.com/office/word/2006/wordml" xmlns:wps="http://schemas.microsoft.com/office/word/2010/wordprocessingShape" mc:Ignorable="w14 w15 w16se w16cid wp14">
+  <w:endnote w:type="separator" w:id="-1">
     <w:p>
       <w:pPr>
         <w:spacing w:after="0" w:line="240" w:lineRule="auto"/>
@@ -8746,7 +9326,7 @@
       </w:r>
     </w:p>
   </w:endnote>
-  <w:endnote w:type="continuationSeparator" w:id="1">
+  <w:endnote w:type="continuationSeparator" w:id="0">
     <w:p>
       <w:pPr>
         <w:spacing w:after="0" w:line="240" w:lineRule="auto"/>
@@ -8760,7 +9340,7 @@
 </file>
 
 <file path=word/footer1.xml><?xml version="1.0" encoding="utf-8"?>
-<w:ftr xmlns:ve="http://schemas.openxmlformats.org/markup-compatibility/2006" xmlns:o="urn:schemas-microsoft-com:office:office" xmlns:r="http://schemas.openxmlformats.org/officeDocument/2006/relationships" xmlns:m="http://schemas.openxmlformats.org/officeDocument/2006/math" xmlns:v="urn:schemas-microsoft-com:vml" xmlns:wp="http://schemas.openxmlformats.org/drawingml/2006/wordprocessingDrawing" xmlns:w10="urn:schemas-microsoft-com:office:word" xmlns:w="http://schemas.openxmlformats.org/wordprocessingml/2006/main" xmlns:wne="http://schemas.microsoft.com/office/word/2006/wordml">
+<w:ftr xmlns:wpc="http://schemas.microsoft.com/office/word/2010/wordprocessingCanvas" xmlns:cx="http://schemas.microsoft.com/office/drawing/2014/chartex" xmlns:cx1="http://schemas.microsoft.com/office/drawing/2015/9/8/chartex" xmlns:cx2="http://schemas.microsoft.com/office/drawing/2015/10/21/chartex" xmlns:cx3="http://schemas.microsoft.com/office/drawing/2016/5/9/chartex" xmlns:cx4="http://schemas.microsoft.com/office/drawing/2016/5/10/chartex" xmlns:cx5="http://schemas.microsoft.com/office/drawing/2016/5/11/chartex" xmlns:cx6="http://schemas.microsoft.com/office/drawing/2016/5/12/chartex" xmlns:cx7="http://schemas.microsoft.com/office/drawing/2016/5/13/chartex" xmlns:cx8="http://schemas.microsoft.com/office/drawing/2016/5/14/chartex" xmlns:mc="http://schemas.openxmlformats.org/markup-compatibility/2006" xmlns:aink="http://schemas.microsoft.com/office/drawing/2016/ink" xmlns:am3d="http://schemas.microsoft.com/office/drawing/2017/model3d" xmlns:o="urn:schemas-microsoft-com:office:office" xmlns:r="http://schemas.openxmlformats.org/officeDocument/2006/relationships" xmlns:m="http://schemas.openxmlformats.org/officeDocument/2006/math" xmlns:v="urn:schemas-microsoft-com:vml" xmlns:wp14="http://schemas.microsoft.com/office/word/2010/wordprocessingDrawing" xmlns:wp="http://schemas.openxmlformats.org/drawingml/2006/wordprocessingDrawing" xmlns:w10="urn:schemas-microsoft-com:office:word" xmlns:w="http://schemas.openxmlformats.org/wordprocessingml/2006/main" xmlns:w14="http://schemas.microsoft.com/office/word/2010/wordml" xmlns:w15="http://schemas.microsoft.com/office/word/2012/wordml" xmlns:w16cid="http://schemas.microsoft.com/office/word/2016/wordml/cid" xmlns:w16se="http://schemas.microsoft.com/office/word/2015/wordml/symex" xmlns:wpg="http://schemas.microsoft.com/office/word/2010/wordprocessingGroup" xmlns:wpi="http://schemas.microsoft.com/office/word/2010/wordprocessingInk" xmlns:wne="http://schemas.microsoft.com/office/word/2006/wordml" xmlns:wps="http://schemas.microsoft.com/office/word/2010/wordprocessingShape" mc:Ignorable="w14 w15 w16se w16cid wp14">
   <w:p>
     <w:pPr>
       <w:pStyle w:val="Footer"/>
@@ -8771,7 +9351,7 @@
 </file>
 
 <file path=word/footer2.xml><?xml version="1.0" encoding="utf-8"?>
-<w:ftr xmlns:ve="http://schemas.openxmlformats.org/markup-compatibility/2006" xmlns:o="urn:schemas-microsoft-com:office:office" xmlns:r="http://schemas.openxmlformats.org/officeDocument/2006/relationships" xmlns:m="http://schemas.openxmlformats.org/officeDocument/2006/math" xmlns:v="urn:schemas-microsoft-com:vml" xmlns:wp="http://schemas.openxmlformats.org/drawingml/2006/wordprocessingDrawing" xmlns:w10="urn:schemas-microsoft-com:office:word" xmlns:w="http://schemas.openxmlformats.org/wordprocessingml/2006/main" xmlns:wne="http://schemas.microsoft.com/office/word/2006/wordml">
+<w:ftr xmlns:wpc="http://schemas.microsoft.com/office/word/2010/wordprocessingCanvas" xmlns:cx="http://schemas.microsoft.com/office/drawing/2014/chartex" xmlns:cx1="http://schemas.microsoft.com/office/drawing/2015/9/8/chartex" xmlns:cx2="http://schemas.microsoft.com/office/drawing/2015/10/21/chartex" xmlns:cx3="http://schemas.microsoft.com/office/drawing/2016/5/9/chartex" xmlns:cx4="http://schemas.microsoft.com/office/drawing/2016/5/10/chartex" xmlns:cx5="http://schemas.microsoft.com/office/drawing/2016/5/11/chartex" xmlns:cx6="http://schemas.microsoft.com/office/drawing/2016/5/12/chartex" xmlns:cx7="http://schemas.microsoft.com/office/drawing/2016/5/13/chartex" xmlns:cx8="http://schemas.microsoft.com/office/drawing/2016/5/14/chartex" xmlns:mc="http://schemas.openxmlformats.org/markup-compatibility/2006" xmlns:aink="http://schemas.microsoft.com/office/drawing/2016/ink" xmlns:am3d="http://schemas.microsoft.com/office/drawing/2017/model3d" xmlns:o="urn:schemas-microsoft-com:office:office" xmlns:r="http://schemas.openxmlformats.org/officeDocument/2006/relationships" xmlns:m="http://schemas.openxmlformats.org/officeDocument/2006/math" xmlns:v="urn:schemas-microsoft-com:vml" xmlns:wp14="http://schemas.microsoft.com/office/word/2010/wordprocessingDrawing" xmlns:wp="http://schemas.openxmlformats.org/drawingml/2006/wordprocessingDrawing" xmlns:w10="urn:schemas-microsoft-com:office:word" xmlns:w="http://schemas.openxmlformats.org/wordprocessingml/2006/main" xmlns:w14="http://schemas.microsoft.com/office/word/2010/wordml" xmlns:w15="http://schemas.microsoft.com/office/word/2012/wordml" xmlns:w16cid="http://schemas.microsoft.com/office/word/2016/wordml/cid" xmlns:w16se="http://schemas.microsoft.com/office/word/2015/wordml/symex" xmlns:wpg="http://schemas.microsoft.com/office/word/2010/wordprocessingGroup" xmlns:wpi="http://schemas.microsoft.com/office/word/2010/wordprocessingInk" xmlns:wne="http://schemas.microsoft.com/office/word/2006/wordml" xmlns:wps="http://schemas.microsoft.com/office/word/2010/wordprocessingShape" mc:Ignorable="w14 w15 w16se w16cid wp14">
   <w:p>
     <w:pPr>
       <w:pStyle w:val="Footer"/>
@@ -8782,14 +9362,27 @@
     <w:r>
       <w:t xml:space="preserve">                                                            </w:t>
     </w:r>
-    <w:fldSimple w:instr=" PAGE  \* Arabic  \* MERGEFORMAT ">
-      <w:r>
-        <w:rPr>
-          <w:noProof/>
-        </w:rPr>
-        <w:t>3</w:t>
-      </w:r>
-    </w:fldSimple>
+    <w:r>
+      <w:fldChar w:fldCharType="begin"/>
+    </w:r>
+    <w:r>
+      <w:instrText xml:space="preserve"> PAGE  \* Arabic  \* MERGEFORMAT </w:instrText>
+    </w:r>
+    <w:r>
+      <w:fldChar w:fldCharType="separate"/>
+    </w:r>
+    <w:r>
+      <w:rPr>
+        <w:noProof/>
+      </w:rPr>
+      <w:t>16</w:t>
+    </w:r>
+    <w:r>
+      <w:rPr>
+        <w:noProof/>
+      </w:rPr>
+      <w:fldChar w:fldCharType="end"/>
+    </w:r>
   </w:p>
   <w:p>
     <w:pPr>
@@ -8801,8 +9394,8 @@
 </file>
 
 <file path=word/footnotes.xml><?xml version="1.0" encoding="utf-8"?>
-<w:footnotes xmlns:ve="http://schemas.openxmlformats.org/markup-compatibility/2006" xmlns:o="urn:schemas-microsoft-com:office:office" xmlns:r="http://schemas.openxmlformats.org/officeDocument/2006/relationships" xmlns:m="http://schemas.openxmlformats.org/officeDocument/2006/math" xmlns:v="urn:schemas-microsoft-com:vml" xmlns:wp="http://schemas.openxmlformats.org/drawingml/2006/wordprocessingDrawing" xmlns:w10="urn:schemas-microsoft-com:office:word" xmlns:w="http://schemas.openxmlformats.org/wordprocessingml/2006/main" xmlns:wne="http://schemas.microsoft.com/office/word/2006/wordml">
-  <w:footnote w:type="separator" w:id="0">
+<w:footnotes xmlns:wpc="http://schemas.microsoft.com/office/word/2010/wordprocessingCanvas" xmlns:cx="http://schemas.microsoft.com/office/drawing/2014/chartex" xmlns:cx1="http://schemas.microsoft.com/office/drawing/2015/9/8/chartex" xmlns:cx2="http://schemas.microsoft.com/office/drawing/2015/10/21/chartex" xmlns:cx3="http://schemas.microsoft.com/office/drawing/2016/5/9/chartex" xmlns:cx4="http://schemas.microsoft.com/office/drawing/2016/5/10/chartex" xmlns:cx5="http://schemas.microsoft.com/office/drawing/2016/5/11/chartex" xmlns:cx6="http://schemas.microsoft.com/office/drawing/2016/5/12/chartex" xmlns:cx7="http://schemas.microsoft.com/office/drawing/2016/5/13/chartex" xmlns:cx8="http://schemas.microsoft.com/office/drawing/2016/5/14/chartex" xmlns:mc="http://schemas.openxmlformats.org/markup-compatibility/2006" xmlns:aink="http://schemas.microsoft.com/office/drawing/2016/ink" xmlns:am3d="http://schemas.microsoft.com/office/drawing/2017/model3d" xmlns:o="urn:schemas-microsoft-com:office:office" xmlns:r="http://schemas.openxmlformats.org/officeDocument/2006/relationships" xmlns:m="http://schemas.openxmlformats.org/officeDocument/2006/math" xmlns:v="urn:schemas-microsoft-com:vml" xmlns:wp14="http://schemas.microsoft.com/office/word/2010/wordprocessingDrawing" xmlns:wp="http://schemas.openxmlformats.org/drawingml/2006/wordprocessingDrawing" xmlns:w10="urn:schemas-microsoft-com:office:word" xmlns:w="http://schemas.openxmlformats.org/wordprocessingml/2006/main" xmlns:w14="http://schemas.microsoft.com/office/word/2010/wordml" xmlns:w15="http://schemas.microsoft.com/office/word/2012/wordml" xmlns:w16cid="http://schemas.microsoft.com/office/word/2016/wordml/cid" xmlns:w16se="http://schemas.microsoft.com/office/word/2015/wordml/symex" xmlns:wpg="http://schemas.microsoft.com/office/word/2010/wordprocessingGroup" xmlns:wpi="http://schemas.microsoft.com/office/word/2010/wordprocessingInk" xmlns:wne="http://schemas.microsoft.com/office/word/2006/wordml" xmlns:wps="http://schemas.microsoft.com/office/word/2010/wordprocessingShape" mc:Ignorable="w14 w15 w16se w16cid wp14">
+  <w:footnote w:type="separator" w:id="-1">
     <w:p>
       <w:pPr>
         <w:spacing w:after="0" w:line="240" w:lineRule="auto"/>
@@ -8812,7 +9405,7 @@
       </w:r>
     </w:p>
   </w:footnote>
-  <w:footnote w:type="continuationSeparator" w:id="1">
+  <w:footnote w:type="continuationSeparator" w:id="0">
     <w:p>
       <w:pPr>
         <w:spacing w:after="0" w:line="240" w:lineRule="auto"/>
@@ -8826,7 +9419,7 @@
 </file>
 
 <file path=word/header1.xml><?xml version="1.0" encoding="utf-8"?>
-<w:hdr xmlns:ve="http://schemas.openxmlformats.org/markup-compatibility/2006" xmlns:o="urn:schemas-microsoft-com:office:office" xmlns:r="http://schemas.openxmlformats.org/officeDocument/2006/relationships" xmlns:m="http://schemas.openxmlformats.org/officeDocument/2006/math" xmlns:v="urn:schemas-microsoft-com:vml" xmlns:wp="http://schemas.openxmlformats.org/drawingml/2006/wordprocessingDrawing" xmlns:w10="urn:schemas-microsoft-com:office:word" xmlns:w="http://schemas.openxmlformats.org/wordprocessingml/2006/main" xmlns:wne="http://schemas.microsoft.com/office/word/2006/wordml">
+<w:hdr xmlns:wpc="http://schemas.microsoft.com/office/word/2010/wordprocessingCanvas" xmlns:cx="http://schemas.microsoft.com/office/drawing/2014/chartex" xmlns:cx1="http://schemas.microsoft.com/office/drawing/2015/9/8/chartex" xmlns:cx2="http://schemas.microsoft.com/office/drawing/2015/10/21/chartex" xmlns:cx3="http://schemas.microsoft.com/office/drawing/2016/5/9/chartex" xmlns:cx4="http://schemas.microsoft.com/office/drawing/2016/5/10/chartex" xmlns:cx5="http://schemas.microsoft.com/office/drawing/2016/5/11/chartex" xmlns:cx6="http://schemas.microsoft.com/office/drawing/2016/5/12/chartex" xmlns:cx7="http://schemas.microsoft.com/office/drawing/2016/5/13/chartex" xmlns:cx8="http://schemas.microsoft.com/office/drawing/2016/5/14/chartex" xmlns:mc="http://schemas.openxmlformats.org/markup-compatibility/2006" xmlns:aink="http://schemas.microsoft.com/office/drawing/2016/ink" xmlns:am3d="http://schemas.microsoft.com/office/drawing/2017/model3d" xmlns:o="urn:schemas-microsoft-com:office:office" xmlns:r="http://schemas.openxmlformats.org/officeDocument/2006/relationships" xmlns:m="http://schemas.openxmlformats.org/officeDocument/2006/math" xmlns:v="urn:schemas-microsoft-com:vml" xmlns:wp14="http://schemas.microsoft.com/office/word/2010/wordprocessingDrawing" xmlns:wp="http://schemas.openxmlformats.org/drawingml/2006/wordprocessingDrawing" xmlns:w10="urn:schemas-microsoft-com:office:word" xmlns:w="http://schemas.openxmlformats.org/wordprocessingml/2006/main" xmlns:w14="http://schemas.microsoft.com/office/word/2010/wordml" xmlns:w15="http://schemas.microsoft.com/office/word/2012/wordml" xmlns:w16cid="http://schemas.microsoft.com/office/word/2016/wordml/cid" xmlns:w16se="http://schemas.microsoft.com/office/word/2015/wordml/symex" xmlns:wpg="http://schemas.microsoft.com/office/word/2010/wordprocessingGroup" xmlns:wpi="http://schemas.microsoft.com/office/word/2010/wordprocessingInk" xmlns:wne="http://schemas.microsoft.com/office/word/2006/wordml" xmlns:wps="http://schemas.microsoft.com/office/word/2010/wordprocessingShape" mc:Ignorable="w14 w15 w16se w16cid wp14">
   <w:sdt>
     <w:sdtPr>
       <w:id w:val="1488773053"/>
@@ -8835,6 +9428,7 @@
         <w:docPartUnique/>
       </w:docPartObj>
     </w:sdtPr>
+    <w:sdtEndPr/>
     <w:sdtContent>
       <w:p>
         <w:pPr>
@@ -8881,8 +9475,8 @@
 </file>
 
 <file path=word/numbering.xml><?xml version="1.0" encoding="utf-8"?>
-<w:numbering xmlns:ve="http://schemas.openxmlformats.org/markup-compatibility/2006" xmlns:o="urn:schemas-microsoft-com:office:office" xmlns:r="http://schemas.openxmlformats.org/officeDocument/2006/relationships" xmlns:m="http://schemas.openxmlformats.org/officeDocument/2006/math" xmlns:v="urn:schemas-microsoft-com:vml" xmlns:wp="http://schemas.openxmlformats.org/drawingml/2006/wordprocessingDrawing" xmlns:w10="urn:schemas-microsoft-com:office:word" xmlns:w="http://schemas.openxmlformats.org/wordprocessingml/2006/main" xmlns:wne="http://schemas.microsoft.com/office/word/2006/wordml">
-  <w:abstractNum w:abstractNumId="0">
+<w:numbering xmlns:wpc="http://schemas.microsoft.com/office/word/2010/wordprocessingCanvas" xmlns:cx="http://schemas.microsoft.com/office/drawing/2014/chartex" xmlns:cx1="http://schemas.microsoft.com/office/drawing/2015/9/8/chartex" xmlns:cx2="http://schemas.microsoft.com/office/drawing/2015/10/21/chartex" xmlns:cx3="http://schemas.microsoft.com/office/drawing/2016/5/9/chartex" xmlns:cx4="http://schemas.microsoft.com/office/drawing/2016/5/10/chartex" xmlns:cx5="http://schemas.microsoft.com/office/drawing/2016/5/11/chartex" xmlns:cx6="http://schemas.microsoft.com/office/drawing/2016/5/12/chartex" xmlns:cx7="http://schemas.microsoft.com/office/drawing/2016/5/13/chartex" xmlns:cx8="http://schemas.microsoft.com/office/drawing/2016/5/14/chartex" xmlns:mc="http://schemas.openxmlformats.org/markup-compatibility/2006" xmlns:aink="http://schemas.microsoft.com/office/drawing/2016/ink" xmlns:am3d="http://schemas.microsoft.com/office/drawing/2017/model3d" xmlns:o="urn:schemas-microsoft-com:office:office" xmlns:r="http://schemas.openxmlformats.org/officeDocument/2006/relationships" xmlns:m="http://schemas.openxmlformats.org/officeDocument/2006/math" xmlns:v="urn:schemas-microsoft-com:vml" xmlns:wp14="http://schemas.microsoft.com/office/word/2010/wordprocessingDrawing" xmlns:wp="http://schemas.openxmlformats.org/drawingml/2006/wordprocessingDrawing" xmlns:w10="urn:schemas-microsoft-com:office:word" xmlns:w="http://schemas.openxmlformats.org/wordprocessingml/2006/main" xmlns:w14="http://schemas.microsoft.com/office/word/2010/wordml" xmlns:w15="http://schemas.microsoft.com/office/word/2012/wordml" xmlns:w16cid="http://schemas.microsoft.com/office/word/2016/wordml/cid" xmlns:w16se="http://schemas.microsoft.com/office/word/2015/wordml/symex" xmlns:wpg="http://schemas.microsoft.com/office/word/2010/wordprocessingGroup" xmlns:wpi="http://schemas.microsoft.com/office/word/2010/wordprocessingInk" xmlns:wne="http://schemas.microsoft.com/office/word/2006/wordml" xmlns:wps="http://schemas.microsoft.com/office/word/2010/wordprocessingShape" mc:Ignorable="w14 w15 w16se w16cid wp14">
+  <w:abstractNum w:abstractNumId="0" w15:restartNumberingAfterBreak="0">
     <w:nsid w:val="06995822"/>
     <w:multiLevelType w:val="hybridMultilevel"/>
     <w:tmpl w:val="9842BBE8"/>
@@ -8968,7 +9562,7 @@
       </w:pPr>
     </w:lvl>
   </w:abstractNum>
-  <w:abstractNum w:abstractNumId="1">
+  <w:abstractNum w:abstractNumId="1" w15:restartNumberingAfterBreak="0">
     <w:nsid w:val="22664E34"/>
     <w:multiLevelType w:val="hybridMultilevel"/>
     <w:tmpl w:val="5622E456"/>
@@ -9081,7 +9675,7 @@
       </w:rPr>
     </w:lvl>
   </w:abstractNum>
-  <w:abstractNum w:abstractNumId="2">
+  <w:abstractNum w:abstractNumId="2" w15:restartNumberingAfterBreak="0">
     <w:nsid w:val="28383116"/>
     <w:multiLevelType w:val="multilevel"/>
     <w:tmpl w:val="4009001F"/>
@@ -9167,7 +9761,7 @@
       </w:pPr>
     </w:lvl>
   </w:abstractNum>
-  <w:abstractNum w:abstractNumId="3">
+  <w:abstractNum w:abstractNumId="3" w15:restartNumberingAfterBreak="0">
     <w:nsid w:val="30EF7549"/>
     <w:multiLevelType w:val="hybridMultilevel"/>
     <w:tmpl w:val="0E705DBC"/>
@@ -9256,7 +9850,7 @@
       </w:pPr>
     </w:lvl>
   </w:abstractNum>
-  <w:abstractNum w:abstractNumId="4">
+  <w:abstractNum w:abstractNumId="4" w15:restartNumberingAfterBreak="0">
     <w:nsid w:val="38596633"/>
     <w:multiLevelType w:val="hybridMultilevel"/>
     <w:tmpl w:val="F766901A"/>
@@ -9369,7 +9963,7 @@
       </w:rPr>
     </w:lvl>
   </w:abstractNum>
-  <w:abstractNum w:abstractNumId="5">
+  <w:abstractNum w:abstractNumId="5" w15:restartNumberingAfterBreak="0">
     <w:nsid w:val="3F6E2A54"/>
     <w:multiLevelType w:val="multilevel"/>
     <w:tmpl w:val="4009001F"/>
@@ -9455,7 +10049,7 @@
       </w:pPr>
     </w:lvl>
   </w:abstractNum>
-  <w:abstractNum w:abstractNumId="6">
+  <w:abstractNum w:abstractNumId="6" w15:restartNumberingAfterBreak="0">
     <w:nsid w:val="670F0715"/>
     <w:multiLevelType w:val="multilevel"/>
     <w:tmpl w:val="4009001F"/>
@@ -9541,7 +10135,7 @@
       </w:pPr>
     </w:lvl>
   </w:abstractNum>
-  <w:abstractNum w:abstractNumId="7">
+  <w:abstractNum w:abstractNumId="7" w15:restartNumberingAfterBreak="0">
     <w:nsid w:val="6F2F3A38"/>
     <w:multiLevelType w:val="hybridMultilevel"/>
     <w:tmpl w:val="CAE2DE02"/>
@@ -9658,7 +10252,7 @@
 </file>
 
 <file path=word/styles.xml><?xml version="1.0" encoding="utf-8"?>
-<w:styles xmlns:r="http://schemas.openxmlformats.org/officeDocument/2006/relationships" xmlns:w="http://schemas.openxmlformats.org/wordprocessingml/2006/main">
+<w:styles xmlns:mc="http://schemas.openxmlformats.org/markup-compatibility/2006" xmlns:r="http://schemas.openxmlformats.org/officeDocument/2006/relationships" xmlns:w="http://schemas.openxmlformats.org/wordprocessingml/2006/main" xmlns:w14="http://schemas.microsoft.com/office/word/2010/wordml" xmlns:w15="http://schemas.microsoft.com/office/word/2012/wordml" xmlns:w16cid="http://schemas.microsoft.com/office/word/2016/wordml/cid" xmlns:w16se="http://schemas.microsoft.com/office/word/2015/wordml/symex" mc:Ignorable="w14 w15 w16se w16cid">
   <w:docDefaults>
     <w:rPrDefault>
       <w:rPr>
@@ -9668,144 +10262,382 @@
     </w:rPrDefault>
     <w:pPrDefault/>
   </w:docDefaults>
-  <w:latentStyles w:defLockedState="0" w:defUIPriority="99" w:defSemiHidden="1" w:defUnhideWhenUsed="1" w:defQFormat="0" w:count="267">
-    <w:lsdException w:name="Normal" w:semiHidden="0" w:uiPriority="0" w:unhideWhenUsed="0" w:qFormat="1"/>
-    <w:lsdException w:name="heading 1" w:semiHidden="0" w:uiPriority="9" w:unhideWhenUsed="0" w:qFormat="1"/>
-    <w:lsdException w:name="heading 2" w:uiPriority="9" w:qFormat="1"/>
-    <w:lsdException w:name="heading 3" w:uiPriority="9" w:qFormat="1"/>
-    <w:lsdException w:name="heading 4" w:uiPriority="9" w:qFormat="1"/>
-    <w:lsdException w:name="heading 5" w:uiPriority="9" w:qFormat="1"/>
-    <w:lsdException w:name="heading 6" w:uiPriority="9" w:qFormat="1"/>
-    <w:lsdException w:name="heading 7" w:uiPriority="9" w:qFormat="1"/>
-    <w:lsdException w:name="heading 8" w:uiPriority="9" w:qFormat="1"/>
-    <w:lsdException w:name="heading 9" w:uiPriority="9" w:qFormat="1"/>
-    <w:lsdException w:name="toc 1" w:uiPriority="39"/>
-    <w:lsdException w:name="toc 2" w:uiPriority="39"/>
-    <w:lsdException w:name="toc 3" w:uiPriority="39"/>
-    <w:lsdException w:name="toc 4" w:uiPriority="39"/>
-    <w:lsdException w:name="toc 5" w:uiPriority="39"/>
-    <w:lsdException w:name="toc 6" w:uiPriority="39"/>
-    <w:lsdException w:name="toc 7" w:uiPriority="39"/>
-    <w:lsdException w:name="toc 8" w:uiPriority="39"/>
-    <w:lsdException w:name="toc 9" w:uiPriority="39"/>
-    <w:lsdException w:name="caption" w:uiPriority="35" w:qFormat="1"/>
-    <w:lsdException w:name="Title" w:semiHidden="0" w:uiPriority="10" w:unhideWhenUsed="0" w:qFormat="1"/>
-    <w:lsdException w:name="Default Paragraph Font" w:uiPriority="1"/>
-    <w:lsdException w:name="Subtitle" w:semiHidden="0" w:uiPriority="11" w:unhideWhenUsed="0" w:qFormat="1"/>
-    <w:lsdException w:name="Strong" w:semiHidden="0" w:uiPriority="22" w:unhideWhenUsed="0" w:qFormat="1"/>
-    <w:lsdException w:name="Emphasis" w:semiHidden="0" w:uiPriority="20" w:unhideWhenUsed="0" w:qFormat="1"/>
-    <w:lsdException w:name="Table Grid" w:semiHidden="0" w:uiPriority="39" w:unhideWhenUsed="0"/>
-    <w:lsdException w:name="Placeholder Text" w:unhideWhenUsed="0"/>
-    <w:lsdException w:name="No Spacing" w:semiHidden="0" w:uiPriority="1" w:unhideWhenUsed="0" w:qFormat="1"/>
-    <w:lsdException w:name="Light Shading" w:semiHidden="0" w:uiPriority="60" w:unhideWhenUsed="0"/>
-    <w:lsdException w:name="Light List" w:semiHidden="0" w:uiPriority="61" w:unhideWhenUsed="0"/>
-    <w:lsdException w:name="Light Grid" w:semiHidden="0" w:uiPriority="62" w:unhideWhenUsed="0"/>
-    <w:lsdException w:name="Medium Shading 1" w:semiHidden="0" w:uiPriority="63" w:unhideWhenUsed="0"/>
-    <w:lsdException w:name="Medium Shading 2" w:semiHidden="0" w:uiPriority="64" w:unhideWhenUsed="0"/>
-    <w:lsdException w:name="Medium List 1" w:semiHidden="0" w:uiPriority="65" w:unhideWhenUsed="0"/>
-    <w:lsdException w:name="Medium List 2" w:semiHidden="0" w:uiPriority="66" w:unhideWhenUsed="0"/>
-    <w:lsdException w:name="Medium Grid 1" w:semiHidden="0" w:uiPriority="67" w:unhideWhenUsed="0"/>
-    <w:lsdException w:name="Medium Grid 2" w:semiHidden="0" w:uiPriority="68" w:unhideWhenUsed="0"/>
-    <w:lsdException w:name="Medium Grid 3" w:semiHidden="0" w:uiPriority="69" w:unhideWhenUsed="0"/>
-    <w:lsdException w:name="Dark List" w:semiHidden="0" w:uiPriority="70" w:unhideWhenUsed="0"/>
-    <w:lsdException w:name="Colorful Shading" w:semiHidden="0" w:uiPriority="71" w:unhideWhenUsed="0"/>
-    <w:lsdException w:name="Colorful List" w:semiHidden="0" w:uiPriority="72" w:unhideWhenUsed="0"/>
-    <w:lsdException w:name="Colorful Grid" w:semiHidden="0" w:uiPriority="73" w:unhideWhenUsed="0"/>
-    <w:lsdException w:name="Light Shading Accent 1" w:semiHidden="0" w:uiPriority="60" w:unhideWhenUsed="0"/>
-    <w:lsdException w:name="Light List Accent 1" w:semiHidden="0" w:uiPriority="61" w:unhideWhenUsed="0"/>
-    <w:lsdException w:name="Light Grid Accent 1" w:semiHidden="0" w:uiPriority="62" w:unhideWhenUsed="0"/>
-    <w:lsdException w:name="Medium Shading 1 Accent 1" w:semiHidden="0" w:uiPriority="63" w:unhideWhenUsed="0"/>
-    <w:lsdException w:name="Medium Shading 2 Accent 1" w:semiHidden="0" w:uiPriority="64" w:unhideWhenUsed="0"/>
-    <w:lsdException w:name="Medium List 1 Accent 1" w:semiHidden="0" w:uiPriority="65" w:unhideWhenUsed="0"/>
-    <w:lsdException w:name="Revision" w:unhideWhenUsed="0"/>
-    <w:lsdException w:name="List Paragraph" w:semiHidden="0" w:uiPriority="0" w:unhideWhenUsed="0" w:qFormat="1"/>
-    <w:lsdException w:name="Quote" w:semiHidden="0" w:uiPriority="29" w:unhideWhenUsed="0" w:qFormat="1"/>
-    <w:lsdException w:name="Intense Quote" w:semiHidden="0" w:uiPriority="30" w:unhideWhenUsed="0" w:qFormat="1"/>
-    <w:lsdException w:name="Medium List 2 Accent 1" w:semiHidden="0" w:uiPriority="66" w:unhideWhenUsed="0"/>
-    <w:lsdException w:name="Medium Grid 1 Accent 1" w:semiHidden="0" w:uiPriority="67" w:unhideWhenUsed="0"/>
-    <w:lsdException w:name="Medium Grid 2 Accent 1" w:semiHidden="0" w:uiPriority="68" w:unhideWhenUsed="0"/>
-    <w:lsdException w:name="Medium Grid 3 Accent 1" w:semiHidden="0" w:uiPriority="69" w:unhideWhenUsed="0"/>
-    <w:lsdException w:name="Dark List Accent 1" w:semiHidden="0" w:uiPriority="70" w:unhideWhenUsed="0"/>
-    <w:lsdException w:name="Colorful Shading Accent 1" w:semiHidden="0" w:uiPriority="71" w:unhideWhenUsed="0"/>
-    <w:lsdException w:name="Colorful List Accent 1" w:semiHidden="0" w:uiPriority="72" w:unhideWhenUsed="0"/>
-    <w:lsdException w:name="Colorful Grid Accent 1" w:semiHidden="0" w:uiPriority="73" w:unhideWhenUsed="0"/>
-    <w:lsdException w:name="Light Shading Accent 2" w:semiHidden="0" w:uiPriority="60" w:unhideWhenUsed="0"/>
-    <w:lsdException w:name="Light List Accent 2" w:semiHidden="0" w:uiPriority="61" w:unhideWhenUsed="0"/>
-    <w:lsdException w:name="Light Grid Accent 2" w:semiHidden="0" w:uiPriority="62" w:unhideWhenUsed="0"/>
-    <w:lsdException w:name="Medium Shading 1 Accent 2" w:semiHidden="0" w:uiPriority="63" w:unhideWhenUsed="0"/>
-    <w:lsdException w:name="Medium Shading 2 Accent 2" w:semiHidden="0" w:uiPriority="64" w:unhideWhenUsed="0"/>
-    <w:lsdException w:name="Medium List 1 Accent 2" w:semiHidden="0" w:uiPriority="65" w:unhideWhenUsed="0"/>
-    <w:lsdException w:name="Medium List 2 Accent 2" w:semiHidden="0" w:uiPriority="66" w:unhideWhenUsed="0"/>
-    <w:lsdException w:name="Medium Grid 1 Accent 2" w:semiHidden="0" w:uiPriority="67" w:unhideWhenUsed="0"/>
-    <w:lsdException w:name="Medium Grid 2 Accent 2" w:semiHidden="0" w:uiPriority="68" w:unhideWhenUsed="0"/>
-    <w:lsdException w:name="Medium Grid 3 Accent 2" w:semiHidden="0" w:uiPriority="69" w:unhideWhenUsed="0"/>
-    <w:lsdException w:name="Dark List Accent 2" w:semiHidden="0" w:uiPriority="70" w:unhideWhenUsed="0"/>
-    <w:lsdException w:name="Colorful Shading Accent 2" w:semiHidden="0" w:uiPriority="71" w:unhideWhenUsed="0"/>
-    <w:lsdException w:name="Colorful List Accent 2" w:semiHidden="0" w:uiPriority="72" w:unhideWhenUsed="0"/>
-    <w:lsdException w:name="Colorful Grid Accent 2" w:semiHidden="0" w:uiPriority="73" w:unhideWhenUsed="0"/>
-    <w:lsdException w:name="Light Shading Accent 3" w:semiHidden="0" w:uiPriority="60" w:unhideWhenUsed="0"/>
-    <w:lsdException w:name="Light List Accent 3" w:semiHidden="0" w:uiPriority="61" w:unhideWhenUsed="0"/>
-    <w:lsdException w:name="Light Grid Accent 3" w:semiHidden="0" w:uiPriority="62" w:unhideWhenUsed="0"/>
-    <w:lsdException w:name="Medium Shading 1 Accent 3" w:semiHidden="0" w:uiPriority="63" w:unhideWhenUsed="0"/>
-    <w:lsdException w:name="Medium Shading 2 Accent 3" w:semiHidden="0" w:uiPriority="64" w:unhideWhenUsed="0"/>
-    <w:lsdException w:name="Medium List 1 Accent 3" w:semiHidden="0" w:uiPriority="65" w:unhideWhenUsed="0"/>
-    <w:lsdException w:name="Medium List 2 Accent 3" w:semiHidden="0" w:uiPriority="66" w:unhideWhenUsed="0"/>
-    <w:lsdException w:name="Medium Grid 1 Accent 3" w:semiHidden="0" w:uiPriority="67" w:unhideWhenUsed="0"/>
-    <w:lsdException w:name="Medium Grid 2 Accent 3" w:semiHidden="0" w:uiPriority="68" w:unhideWhenUsed="0"/>
-    <w:lsdException w:name="Medium Grid 3 Accent 3" w:semiHidden="0" w:uiPriority="69" w:unhideWhenUsed="0"/>
-    <w:lsdException w:name="Dark List Accent 3" w:semiHidden="0" w:uiPriority="70" w:unhideWhenUsed="0"/>
-    <w:lsdException w:name="Colorful Shading Accent 3" w:semiHidden="0" w:uiPriority="71" w:unhideWhenUsed="0"/>
-    <w:lsdException w:name="Colorful List Accent 3" w:semiHidden="0" w:uiPriority="72" w:unhideWhenUsed="0"/>
-    <w:lsdException w:name="Colorful Grid Accent 3" w:semiHidden="0" w:uiPriority="73" w:unhideWhenUsed="0"/>
-    <w:lsdException w:name="Light Shading Accent 4" w:semiHidden="0" w:uiPriority="60" w:unhideWhenUsed="0"/>
-    <w:lsdException w:name="Light List Accent 4" w:semiHidden="0" w:uiPriority="61" w:unhideWhenUsed="0"/>
-    <w:lsdException w:name="Light Grid Accent 4" w:semiHidden="0" w:uiPriority="62" w:unhideWhenUsed="0"/>
-    <w:lsdException w:name="Medium Shading 1 Accent 4" w:semiHidden="0" w:uiPriority="63" w:unhideWhenUsed="0"/>
-    <w:lsdException w:name="Medium Shading 2 Accent 4" w:semiHidden="0" w:uiPriority="64" w:unhideWhenUsed="0"/>
-    <w:lsdException w:name="Medium List 1 Accent 4" w:semiHidden="0" w:uiPriority="65" w:unhideWhenUsed="0"/>
-    <w:lsdException w:name="Medium List 2 Accent 4" w:semiHidden="0" w:uiPriority="66" w:unhideWhenUsed="0"/>
-    <w:lsdException w:name="Medium Grid 1 Accent 4" w:semiHidden="0" w:uiPriority="67" w:unhideWhenUsed="0"/>
-    <w:lsdException w:name="Medium Grid 2 Accent 4" w:semiHidden="0" w:uiPriority="68" w:unhideWhenUsed="0"/>
-    <w:lsdException w:name="Medium Grid 3 Accent 4" w:semiHidden="0" w:uiPriority="69" w:unhideWhenUsed="0"/>
-    <w:lsdException w:name="Dark List Accent 4" w:semiHidden="0" w:uiPriority="70" w:unhideWhenUsed="0"/>
-    <w:lsdException w:name="Colorful Shading Accent 4" w:semiHidden="0" w:uiPriority="71" w:unhideWhenUsed="0"/>
-    <w:lsdException w:name="Colorful List Accent 4" w:semiHidden="0" w:uiPriority="72" w:unhideWhenUsed="0"/>
-    <w:lsdException w:name="Colorful Grid Accent 4" w:semiHidden="0" w:uiPriority="73" w:unhideWhenUsed="0"/>
-    <w:lsdException w:name="Light Shading Accent 5" w:semiHidden="0" w:uiPriority="60" w:unhideWhenUsed="0"/>
-    <w:lsdException w:name="Light List Accent 5" w:semiHidden="0" w:uiPriority="61" w:unhideWhenUsed="0"/>
-    <w:lsdException w:name="Light Grid Accent 5" w:semiHidden="0" w:uiPriority="62" w:unhideWhenUsed="0"/>
-    <w:lsdException w:name="Medium Shading 1 Accent 5" w:semiHidden="0" w:uiPriority="63" w:unhideWhenUsed="0"/>
-    <w:lsdException w:name="Medium Shading 2 Accent 5" w:semiHidden="0" w:uiPriority="64" w:unhideWhenUsed="0"/>
-    <w:lsdException w:name="Medium List 1 Accent 5" w:semiHidden="0" w:uiPriority="65" w:unhideWhenUsed="0"/>
-    <w:lsdException w:name="Medium List 2 Accent 5" w:semiHidden="0" w:uiPriority="66" w:unhideWhenUsed="0"/>
-    <w:lsdException w:name="Medium Grid 1 Accent 5" w:semiHidden="0" w:uiPriority="67" w:unhideWhenUsed="0"/>
-    <w:lsdException w:name="Medium Grid 2 Accent 5" w:semiHidden="0" w:uiPriority="68" w:unhideWhenUsed="0"/>
-    <w:lsdException w:name="Medium Grid 3 Accent 5" w:semiHidden="0" w:uiPriority="69" w:unhideWhenUsed="0"/>
-    <w:lsdException w:name="Dark List Accent 5" w:semiHidden="0" w:uiPriority="70" w:unhideWhenUsed="0"/>
-    <w:lsdException w:name="Colorful Shading Accent 5" w:semiHidden="0" w:uiPriority="71" w:unhideWhenUsed="0"/>
-    <w:lsdException w:name="Colorful List Accent 5" w:semiHidden="0" w:uiPriority="72" w:unhideWhenUsed="0"/>
-    <w:lsdException w:name="Colorful Grid Accent 5" w:semiHidden="0" w:uiPriority="73" w:unhideWhenUsed="0"/>
-    <w:lsdException w:name="Light Shading Accent 6" w:semiHidden="0" w:uiPriority="60" w:unhideWhenUsed="0"/>
-    <w:lsdException w:name="Light List Accent 6" w:semiHidden="0" w:uiPriority="61" w:unhideWhenUsed="0"/>
-    <w:lsdException w:name="Light Grid Accent 6" w:semiHidden="0" w:uiPriority="62" w:unhideWhenUsed="0"/>
-    <w:lsdException w:name="Medium Shading 1 Accent 6" w:semiHidden="0" w:uiPriority="63" w:unhideWhenUsed="0"/>
-    <w:lsdException w:name="Medium Shading 2 Accent 6" w:semiHidden="0" w:uiPriority="64" w:unhideWhenUsed="0"/>
-    <w:lsdException w:name="Medium List 1 Accent 6" w:semiHidden="0" w:uiPriority="65" w:unhideWhenUsed="0"/>
-    <w:lsdException w:name="Medium List 2 Accent 6" w:semiHidden="0" w:uiPriority="66" w:unhideWhenUsed="0"/>
-    <w:lsdException w:name="Medium Grid 1 Accent 6" w:semiHidden="0" w:uiPriority="67" w:unhideWhenUsed="0"/>
-    <w:lsdException w:name="Medium Grid 2 Accent 6" w:semiHidden="0" w:uiPriority="68" w:unhideWhenUsed="0"/>
-    <w:lsdException w:name="Medium Grid 3 Accent 6" w:semiHidden="0" w:uiPriority="69" w:unhideWhenUsed="0"/>
-    <w:lsdException w:name="Dark List Accent 6" w:semiHidden="0" w:uiPriority="70" w:unhideWhenUsed="0"/>
-    <w:lsdException w:name="Colorful Shading Accent 6" w:semiHidden="0" w:uiPriority="71" w:unhideWhenUsed="0"/>
-    <w:lsdException w:name="Colorful List Accent 6" w:semiHidden="0" w:uiPriority="72" w:unhideWhenUsed="0"/>
-    <w:lsdException w:name="Colorful Grid Accent 6" w:semiHidden="0" w:uiPriority="73" w:unhideWhenUsed="0"/>
-    <w:lsdException w:name="Subtle Emphasis" w:semiHidden="0" w:uiPriority="19" w:unhideWhenUsed="0" w:qFormat="1"/>
-    <w:lsdException w:name="Intense Emphasis" w:semiHidden="0" w:uiPriority="21" w:unhideWhenUsed="0" w:qFormat="1"/>
-    <w:lsdException w:name="Subtle Reference" w:semiHidden="0" w:uiPriority="31" w:unhideWhenUsed="0" w:qFormat="1"/>
-    <w:lsdException w:name="Intense Reference" w:semiHidden="0" w:uiPriority="32" w:unhideWhenUsed="0" w:qFormat="1"/>
-    <w:lsdException w:name="Book Title" w:semiHidden="0" w:uiPriority="33" w:unhideWhenUsed="0" w:qFormat="1"/>
-    <w:lsdException w:name="Bibliography" w:uiPriority="37"/>
-    <w:lsdException w:name="TOC Heading" w:uiPriority="39" w:qFormat="1"/>
+  <w:latentStyles w:defLockedState="0" w:defUIPriority="99" w:defSemiHidden="0" w:defUnhideWhenUsed="0" w:defQFormat="0" w:count="375">
+    <w:lsdException w:name="Normal" w:uiPriority="0" w:qFormat="1"/>
+    <w:lsdException w:name="heading 1" w:uiPriority="9" w:qFormat="1"/>
+    <w:lsdException w:name="heading 2" w:semiHidden="1" w:uiPriority="9" w:unhideWhenUsed="1" w:qFormat="1"/>
+    <w:lsdException w:name="heading 3" w:semiHidden="1" w:uiPriority="9" w:unhideWhenUsed="1" w:qFormat="1"/>
+    <w:lsdException w:name="heading 4" w:semiHidden="1" w:uiPriority="9" w:unhideWhenUsed="1" w:qFormat="1"/>
+    <w:lsdException w:name="heading 5" w:semiHidden="1" w:uiPriority="9" w:unhideWhenUsed="1" w:qFormat="1"/>
+    <w:lsdException w:name="heading 6" w:semiHidden="1" w:uiPriority="9" w:unhideWhenUsed="1" w:qFormat="1"/>
+    <w:lsdException w:name="heading 7" w:semiHidden="1" w:uiPriority="9" w:unhideWhenUsed="1" w:qFormat="1"/>
+    <w:lsdException w:name="heading 8" w:semiHidden="1" w:uiPriority="9" w:unhideWhenUsed="1" w:qFormat="1"/>
+    <w:lsdException w:name="heading 9" w:semiHidden="1" w:uiPriority="9" w:unhideWhenUsed="1" w:qFormat="1"/>
+    <w:lsdException w:name="index 1" w:semiHidden="1" w:unhideWhenUsed="1"/>
+    <w:lsdException w:name="index 2" w:semiHidden="1" w:unhideWhenUsed="1"/>
+    <w:lsdException w:name="index 3" w:semiHidden="1" w:unhideWhenUsed="1"/>
+    <w:lsdException w:name="index 4" w:semiHidden="1" w:unhideWhenUsed="1"/>
+    <w:lsdException w:name="index 5" w:semiHidden="1" w:unhideWhenUsed="1"/>
+    <w:lsdException w:name="index 6" w:semiHidden="1" w:unhideWhenUsed="1"/>
+    <w:lsdException w:name="index 7" w:semiHidden="1" w:unhideWhenUsed="1"/>
+    <w:lsdException w:name="index 8" w:semiHidden="1" w:unhideWhenUsed="1"/>
+    <w:lsdException w:name="index 9" w:semiHidden="1" w:unhideWhenUsed="1"/>
+    <w:lsdException w:name="toc 1" w:semiHidden="1" w:uiPriority="39" w:unhideWhenUsed="1"/>
+    <w:lsdException w:name="toc 2" w:semiHidden="1" w:uiPriority="39" w:unhideWhenUsed="1"/>
+    <w:lsdException w:name="toc 3" w:semiHidden="1" w:uiPriority="39" w:unhideWhenUsed="1"/>
+    <w:lsdException w:name="toc 4" w:semiHidden="1" w:uiPriority="39" w:unhideWhenUsed="1"/>
+    <w:lsdException w:name="toc 5" w:semiHidden="1" w:uiPriority="39" w:unhideWhenUsed="1"/>
+    <w:lsdException w:name="toc 6" w:semiHidden="1" w:uiPriority="39" w:unhideWhenUsed="1"/>
+    <w:lsdException w:name="toc 7" w:semiHidden="1" w:uiPriority="39" w:unhideWhenUsed="1"/>
+    <w:lsdException w:name="toc 8" w:semiHidden="1" w:uiPriority="39" w:unhideWhenUsed="1"/>
+    <w:lsdException w:name="toc 9" w:semiHidden="1" w:uiPriority="39" w:unhideWhenUsed="1"/>
+    <w:lsdException w:name="Normal Indent" w:semiHidden="1" w:unhideWhenUsed="1"/>
+    <w:lsdException w:name="footnote text" w:semiHidden="1" w:unhideWhenUsed="1"/>
+    <w:lsdException w:name="annotation text" w:semiHidden="1" w:unhideWhenUsed="1"/>
+    <w:lsdException w:name="header" w:semiHidden="1" w:unhideWhenUsed="1"/>
+    <w:lsdException w:name="footer" w:semiHidden="1" w:unhideWhenUsed="1"/>
+    <w:lsdException w:name="index heading" w:semiHidden="1" w:unhideWhenUsed="1"/>
+    <w:lsdException w:name="caption" w:semiHidden="1" w:uiPriority="35" w:unhideWhenUsed="1" w:qFormat="1"/>
+    <w:lsdException w:name="table of figures" w:semiHidden="1" w:unhideWhenUsed="1"/>
+    <w:lsdException w:name="envelope address" w:semiHidden="1" w:unhideWhenUsed="1"/>
+    <w:lsdException w:name="envelope return" w:semiHidden="1" w:unhideWhenUsed="1"/>
+    <w:lsdException w:name="footnote reference" w:semiHidden="1" w:unhideWhenUsed="1"/>
+    <w:lsdException w:name="annotation reference" w:semiHidden="1" w:unhideWhenUsed="1"/>
+    <w:lsdException w:name="line number" w:semiHidden="1" w:unhideWhenUsed="1"/>
+    <w:lsdException w:name="page number" w:semiHidden="1" w:unhideWhenUsed="1"/>
+    <w:lsdException w:name="endnote reference" w:semiHidden="1" w:unhideWhenUsed="1"/>
+    <w:lsdException w:name="endnote text" w:semiHidden="1" w:unhideWhenUsed="1"/>
+    <w:lsdException w:name="table of authorities" w:semiHidden="1" w:unhideWhenUsed="1"/>
+    <w:lsdException w:name="macro" w:semiHidden="1" w:unhideWhenUsed="1"/>
+    <w:lsdException w:name="toa heading" w:semiHidden="1" w:unhideWhenUsed="1"/>
+    <w:lsdException w:name="List" w:semiHidden="1" w:unhideWhenUsed="1"/>
+    <w:lsdException w:name="List Bullet" w:semiHidden="1" w:unhideWhenUsed="1"/>
+    <w:lsdException w:name="List Number" w:semiHidden="1" w:unhideWhenUsed="1"/>
+    <w:lsdException w:name="List 2" w:semiHidden="1" w:unhideWhenUsed="1"/>
+    <w:lsdException w:name="List 3" w:semiHidden="1" w:unhideWhenUsed="1"/>
+    <w:lsdException w:name="List 4" w:semiHidden="1" w:unhideWhenUsed="1"/>
+    <w:lsdException w:name="List 5" w:semiHidden="1" w:unhideWhenUsed="1"/>
+    <w:lsdException w:name="List Bullet 2" w:semiHidden="1" w:unhideWhenUsed="1"/>
+    <w:lsdException w:name="List Bullet 3" w:semiHidden="1" w:unhideWhenUsed="1"/>
+    <w:lsdException w:name="List Bullet 4" w:semiHidden="1" w:unhideWhenUsed="1"/>
+    <w:lsdException w:name="List Bullet 5" w:semiHidden="1" w:unhideWhenUsed="1"/>
+    <w:lsdException w:name="List Number 2" w:semiHidden="1" w:unhideWhenUsed="1"/>
+    <w:lsdException w:name="List Number 3" w:semiHidden="1" w:unhideWhenUsed="1"/>
+    <w:lsdException w:name="List Number 4" w:semiHidden="1" w:unhideWhenUsed="1"/>
+    <w:lsdException w:name="List Number 5" w:semiHidden="1" w:unhideWhenUsed="1"/>
+    <w:lsdException w:name="Title" w:uiPriority="10" w:qFormat="1"/>
+    <w:lsdException w:name="Closing" w:semiHidden="1" w:unhideWhenUsed="1"/>
+    <w:lsdException w:name="Signature" w:semiHidden="1" w:unhideWhenUsed="1"/>
+    <w:lsdException w:name="Default Paragraph Font" w:semiHidden="1" w:uiPriority="1" w:unhideWhenUsed="1"/>
+    <w:lsdException w:name="Body Text" w:semiHidden="1" w:unhideWhenUsed="1"/>
+    <w:lsdException w:name="Body Text Indent" w:semiHidden="1" w:unhideWhenUsed="1"/>
+    <w:lsdException w:name="List Continue" w:semiHidden="1" w:unhideWhenUsed="1"/>
+    <w:lsdException w:name="List Continue 2" w:semiHidden="1" w:unhideWhenUsed="1"/>
+    <w:lsdException w:name="List Continue 3" w:semiHidden="1" w:unhideWhenUsed="1"/>
+    <w:lsdException w:name="List Continue 4" w:semiHidden="1" w:unhideWhenUsed="1"/>
+    <w:lsdException w:name="List Continue 5" w:semiHidden="1" w:unhideWhenUsed="1"/>
+    <w:lsdException w:name="Message Header" w:semiHidden="1" w:unhideWhenUsed="1"/>
+    <w:lsdException w:name="Subtitle" w:uiPriority="11" w:qFormat="1"/>
+    <w:lsdException w:name="Salutation" w:semiHidden="1" w:unhideWhenUsed="1"/>
+    <w:lsdException w:name="Date" w:semiHidden="1" w:unhideWhenUsed="1"/>
+    <w:lsdException w:name="Body Text First Indent" w:semiHidden="1" w:unhideWhenUsed="1"/>
+    <w:lsdException w:name="Body Text First Indent 2" w:semiHidden="1" w:unhideWhenUsed="1"/>
+    <w:lsdException w:name="Note Heading" w:semiHidden="1" w:unhideWhenUsed="1"/>
+    <w:lsdException w:name="Body Text 2" w:semiHidden="1" w:unhideWhenUsed="1"/>
+    <w:lsdException w:name="Body Text 3" w:semiHidden="1" w:unhideWhenUsed="1"/>
+    <w:lsdException w:name="Body Text Indent 2" w:semiHidden="1" w:unhideWhenUsed="1"/>
+    <w:lsdException w:name="Body Text Indent 3" w:semiHidden="1" w:unhideWhenUsed="1"/>
+    <w:lsdException w:name="Block Text" w:semiHidden="1" w:unhideWhenUsed="1"/>
+    <w:lsdException w:name="Hyperlink" w:semiHidden="1" w:unhideWhenUsed="1"/>
+    <w:lsdException w:name="FollowedHyperlink" w:semiHidden="1" w:unhideWhenUsed="1"/>
+    <w:lsdException w:name="Strong" w:uiPriority="22" w:qFormat="1"/>
+    <w:lsdException w:name="Emphasis" w:uiPriority="20" w:qFormat="1"/>
+    <w:lsdException w:name="Document Map" w:semiHidden="1" w:unhideWhenUsed="1"/>
+    <w:lsdException w:name="Plain Text" w:semiHidden="1" w:unhideWhenUsed="1"/>
+    <w:lsdException w:name="E-mail Signature" w:semiHidden="1" w:unhideWhenUsed="1"/>
+    <w:lsdException w:name="HTML Top of Form" w:semiHidden="1" w:unhideWhenUsed="1"/>
+    <w:lsdException w:name="HTML Bottom of Form" w:semiHidden="1" w:unhideWhenUsed="1"/>
+    <w:lsdException w:name="Normal (Web)" w:semiHidden="1" w:unhideWhenUsed="1"/>
+    <w:lsdException w:name="HTML Acronym" w:semiHidden="1" w:unhideWhenUsed="1"/>
+    <w:lsdException w:name="HTML Address" w:semiHidden="1" w:unhideWhenUsed="1"/>
+    <w:lsdException w:name="HTML Cite" w:semiHidden="1" w:unhideWhenUsed="1"/>
+    <w:lsdException w:name="HTML Code" w:semiHidden="1" w:unhideWhenUsed="1"/>
+    <w:lsdException w:name="HTML Definition" w:semiHidden="1" w:unhideWhenUsed="1"/>
+    <w:lsdException w:name="HTML Keyboard" w:semiHidden="1" w:unhideWhenUsed="1"/>
+    <w:lsdException w:name="HTML Preformatted" w:semiHidden="1" w:unhideWhenUsed="1"/>
+    <w:lsdException w:name="HTML Sample" w:semiHidden="1" w:unhideWhenUsed="1"/>
+    <w:lsdException w:name="HTML Typewriter" w:semiHidden="1" w:unhideWhenUsed="1"/>
+    <w:lsdException w:name="HTML Variable" w:semiHidden="1" w:unhideWhenUsed="1"/>
+    <w:lsdException w:name="Normal Table" w:semiHidden="1" w:unhideWhenUsed="1"/>
+    <w:lsdException w:name="annotation subject" w:semiHidden="1" w:unhideWhenUsed="1"/>
+    <w:lsdException w:name="No List" w:semiHidden="1" w:unhideWhenUsed="1"/>
+    <w:lsdException w:name="Outline List 1" w:semiHidden="1" w:unhideWhenUsed="1"/>
+    <w:lsdException w:name="Outline List 2" w:semiHidden="1" w:unhideWhenUsed="1"/>
+    <w:lsdException w:name="Outline List 3" w:semiHidden="1" w:unhideWhenUsed="1"/>
+    <w:lsdException w:name="Table Simple 1" w:semiHidden="1" w:unhideWhenUsed="1"/>
+    <w:lsdException w:name="Table Simple 2" w:semiHidden="1" w:unhideWhenUsed="1"/>
+    <w:lsdException w:name="Table Simple 3" w:semiHidden="1" w:unhideWhenUsed="1"/>
+    <w:lsdException w:name="Table Classic 1" w:semiHidden="1" w:unhideWhenUsed="1"/>
+    <w:lsdException w:name="Table Classic 2" w:semiHidden="1" w:unhideWhenUsed="1"/>
+    <w:lsdException w:name="Table Classic 3" w:semiHidden="1" w:unhideWhenUsed="1"/>
+    <w:lsdException w:name="Table Classic 4" w:semiHidden="1" w:unhideWhenUsed="1"/>
+    <w:lsdException w:name="Table Colorful 1" w:semiHidden="1" w:unhideWhenUsed="1"/>
+    <w:lsdException w:name="Table Colorful 2" w:semiHidden="1" w:unhideWhenUsed="1"/>
+    <w:lsdException w:name="Table Colorful 3" w:semiHidden="1" w:unhideWhenUsed="1"/>
+    <w:lsdException w:name="Table Columns 1" w:semiHidden="1" w:unhideWhenUsed="1"/>
+    <w:lsdException w:name="Table Columns 2" w:semiHidden="1" w:unhideWhenUsed="1"/>
+    <w:lsdException w:name="Table Columns 3" w:semiHidden="1" w:unhideWhenUsed="1"/>
+    <w:lsdException w:name="Table Columns 4" w:semiHidden="1" w:unhideWhenUsed="1"/>
+    <w:lsdException w:name="Table Columns 5" w:semiHidden="1" w:unhideWhenUsed="1"/>
+    <w:lsdException w:name="Table Grid 1" w:semiHidden="1" w:unhideWhenUsed="1"/>
+    <w:lsdException w:name="Table Grid 2" w:semiHidden="1" w:unhideWhenUsed="1"/>
+    <w:lsdException w:name="Table Grid 3" w:semiHidden="1" w:unhideWhenUsed="1"/>
+    <w:lsdException w:name="Table Grid 4" w:semiHidden="1" w:unhideWhenUsed="1"/>
+    <w:lsdException w:name="Table Grid 5" w:semiHidden="1" w:unhideWhenUsed="1"/>
+    <w:lsdException w:name="Table Grid 6" w:semiHidden="1" w:unhideWhenUsed="1"/>
+    <w:lsdException w:name="Table Grid 7" w:semiHidden="1" w:unhideWhenUsed="1"/>
+    <w:lsdException w:name="Table Grid 8" w:semiHidden="1" w:unhideWhenUsed="1"/>
+    <w:lsdException w:name="Table List 1" w:semiHidden="1" w:unhideWhenUsed="1"/>
+    <w:lsdException w:name="Table List 2" w:semiHidden="1" w:unhideWhenUsed="1"/>
+    <w:lsdException w:name="Table List 3" w:semiHidden="1" w:unhideWhenUsed="1"/>
+    <w:lsdException w:name="Table List 4" w:semiHidden="1" w:unhideWhenUsed="1"/>
+    <w:lsdException w:name="Table List 5" w:semiHidden="1" w:unhideWhenUsed="1"/>
+    <w:lsdException w:name="Table List 6" w:semiHidden="1" w:unhideWhenUsed="1"/>
+    <w:lsdException w:name="Table List 7" w:semiHidden="1" w:unhideWhenUsed="1"/>
+    <w:lsdException w:name="Table List 8" w:semiHidden="1" w:unhideWhenUsed="1"/>
+    <w:lsdException w:name="Table 3D effects 1" w:semiHidden="1" w:unhideWhenUsed="1"/>
+    <w:lsdException w:name="Table 3D effects 2" w:semiHidden="1" w:unhideWhenUsed="1"/>
+    <w:lsdException w:name="Table 3D effects 3" w:semiHidden="1" w:unhideWhenUsed="1"/>
+    <w:lsdException w:name="Table Contemporary" w:semiHidden="1" w:unhideWhenUsed="1"/>
+    <w:lsdException w:name="Table Elegant" w:semiHidden="1" w:unhideWhenUsed="1"/>
+    <w:lsdException w:name="Table Professional" w:semiHidden="1" w:unhideWhenUsed="1"/>
+    <w:lsdException w:name="Table Subtle 1" w:semiHidden="1" w:unhideWhenUsed="1"/>
+    <w:lsdException w:name="Table Subtle 2" w:semiHidden="1" w:unhideWhenUsed="1"/>
+    <w:lsdException w:name="Table Web 1" w:semiHidden="1" w:unhideWhenUsed="1"/>
+    <w:lsdException w:name="Table Web 2" w:semiHidden="1" w:unhideWhenUsed="1"/>
+    <w:lsdException w:name="Table Web 3" w:semiHidden="1" w:unhideWhenUsed="1"/>
+    <w:lsdException w:name="Balloon Text" w:semiHidden="1" w:unhideWhenUsed="1"/>
+    <w:lsdException w:name="Table Grid" w:semiHidden="1" w:uiPriority="39" w:unhideWhenUsed="1"/>
+    <w:lsdException w:name="Table Theme" w:semiHidden="1" w:unhideWhenUsed="1"/>
+    <w:lsdException w:name="Placeholder Text" w:semiHidden="1"/>
+    <w:lsdException w:name="No Spacing" w:uiPriority="1" w:qFormat="1"/>
+    <w:lsdException w:name="Light Shading" w:uiPriority="60"/>
+    <w:lsdException w:name="Light List" w:uiPriority="61"/>
+    <w:lsdException w:name="Light Grid" w:uiPriority="62"/>
+    <w:lsdException w:name="Medium Shading 1" w:uiPriority="63"/>
+    <w:lsdException w:name="Medium Shading 2" w:uiPriority="64"/>
+    <w:lsdException w:name="Medium List 1" w:uiPriority="65"/>
+    <w:lsdException w:name="Medium List 2" w:uiPriority="66"/>
+    <w:lsdException w:name="Medium Grid 1" w:uiPriority="67"/>
+    <w:lsdException w:name="Medium Grid 2" w:uiPriority="68"/>
+    <w:lsdException w:name="Medium Grid 3" w:uiPriority="69"/>
+    <w:lsdException w:name="Dark List" w:uiPriority="70"/>
+    <w:lsdException w:name="Colorful Shading" w:uiPriority="71"/>
+    <w:lsdException w:name="Colorful List" w:uiPriority="72"/>
+    <w:lsdException w:name="Colorful Grid" w:uiPriority="73"/>
+    <w:lsdException w:name="Light Shading Accent 1" w:uiPriority="60"/>
+    <w:lsdException w:name="Light List Accent 1" w:uiPriority="61"/>
+    <w:lsdException w:name="Light Grid Accent 1" w:uiPriority="62"/>
+    <w:lsdException w:name="Medium Shading 1 Accent 1" w:uiPriority="63"/>
+    <w:lsdException w:name="Medium Shading 2 Accent 1" w:uiPriority="64"/>
+    <w:lsdException w:name="Medium List 1 Accent 1" w:uiPriority="65"/>
+    <w:lsdException w:name="Revision" w:semiHidden="1"/>
+    <w:lsdException w:name="List Paragraph" w:uiPriority="0" w:qFormat="1"/>
+    <w:lsdException w:name="Quote" w:uiPriority="29" w:qFormat="1"/>
+    <w:lsdException w:name="Intense Quote" w:uiPriority="30" w:qFormat="1"/>
+    <w:lsdException w:name="Medium List 2 Accent 1" w:uiPriority="66"/>
+    <w:lsdException w:name="Medium Grid 1 Accent 1" w:uiPriority="67"/>
+    <w:lsdException w:name="Medium Grid 2 Accent 1" w:uiPriority="68"/>
+    <w:lsdException w:name="Medium Grid 3 Accent 1" w:uiPriority="69"/>
+    <w:lsdException w:name="Dark List Accent 1" w:uiPriority="70"/>
+    <w:lsdException w:name="Colorful Shading Accent 1" w:uiPriority="71"/>
+    <w:lsdException w:name="Colorful List Accent 1" w:uiPriority="72"/>
+    <w:lsdException w:name="Colorful Grid Accent 1" w:uiPriority="73"/>
+    <w:lsdException w:name="Light Shading Accent 2" w:uiPriority="60"/>
+    <w:lsdException w:name="Light List Accent 2" w:uiPriority="61"/>
+    <w:lsdException w:name="Light Grid Accent 2" w:uiPriority="62"/>
+    <w:lsdException w:name="Medium Shading 1 Accent 2" w:uiPriority="63"/>
+    <w:lsdException w:name="Medium Shading 2 Accent 2" w:uiPriority="64"/>
+    <w:lsdException w:name="Medium List 1 Accent 2" w:uiPriority="65"/>
+    <w:lsdException w:name="Medium List 2 Accent 2" w:uiPriority="66"/>
+    <w:lsdException w:name="Medium Grid 1 Accent 2" w:uiPriority="67"/>
+    <w:lsdException w:name="Medium Grid 2 Accent 2" w:uiPriority="68"/>
+    <w:lsdException w:name="Medium Grid 3 Accent 2" w:uiPriority="69"/>
+    <w:lsdException w:name="Dark List Accent 2" w:uiPriority="70"/>
+    <w:lsdException w:name="Colorful Shading Accent 2" w:uiPriority="71"/>
+    <w:lsdException w:name="Colorful List Accent 2" w:uiPriority="72"/>
+    <w:lsdException w:name="Colorful Grid Accent 2" w:uiPriority="73"/>
+    <w:lsdException w:name="Light Shading Accent 3" w:uiPriority="60"/>
+    <w:lsdException w:name="Light List Accent 3" w:uiPriority="61"/>
+    <w:lsdException w:name="Light Grid Accent 3" w:uiPriority="62"/>
+    <w:lsdException w:name="Medium Shading 1 Accent 3" w:uiPriority="63"/>
+    <w:lsdException w:name="Medium Shading 2 Accent 3" w:uiPriority="64"/>
+    <w:lsdException w:name="Medium List 1 Accent 3" w:uiPriority="65"/>
+    <w:lsdException w:name="Medium List 2 Accent 3" w:uiPriority="66"/>
+    <w:lsdException w:name="Medium Grid 1 Accent 3" w:uiPriority="67"/>
+    <w:lsdException w:name="Medium Grid 2 Accent 3" w:uiPriority="68"/>
+    <w:lsdException w:name="Medium Grid 3 Accent 3" w:uiPriority="69"/>
+    <w:lsdException w:name="Dark List Accent 3" w:uiPriority="70"/>
+    <w:lsdException w:name="Colorful Shading Accent 3" w:uiPriority="71"/>
+    <w:lsdException w:name="Colorful List Accent 3" w:uiPriority="72"/>
+    <w:lsdException w:name="Colorful Grid Accent 3" w:uiPriority="73"/>
+    <w:lsdException w:name="Light Shading Accent 4" w:uiPriority="60"/>
+    <w:lsdException w:name="Light List Accent 4" w:uiPriority="61"/>
+    <w:lsdException w:name="Light Grid Accent 4" w:uiPriority="62"/>
+    <w:lsdException w:name="Medium Shading 1 Accent 4" w:uiPriority="63"/>
+    <w:lsdException w:name="Medium Shading 2 Accent 4" w:uiPriority="64"/>
+    <w:lsdException w:name="Medium List 1 Accent 4" w:uiPriority="65"/>
+    <w:lsdException w:name="Medium List 2 Accent 4" w:uiPriority="66"/>
+    <w:lsdException w:name="Medium Grid 1 Accent 4" w:uiPriority="67"/>
+    <w:lsdException w:name="Medium Grid 2 Accent 4" w:uiPriority="68"/>
+    <w:lsdException w:name="Medium Grid 3 Accent 4" w:uiPriority="69"/>
+    <w:lsdException w:name="Dark List Accent 4" w:uiPriority="70"/>
+    <w:lsdException w:name="Colorful Shading Accent 4" w:uiPriority="71"/>
+    <w:lsdException w:name="Colorful List Accent 4" w:uiPriority="72"/>
+    <w:lsdException w:name="Colorful Grid Accent 4" w:uiPriority="73"/>
+    <w:lsdException w:name="Light Shading Accent 5" w:uiPriority="60"/>
+    <w:lsdException w:name="Light List Accent 5" w:uiPriority="61"/>
+    <w:lsdException w:name="Light Grid Accent 5" w:uiPriority="62"/>
+    <w:lsdException w:name="Medium Shading 1 Accent 5" w:uiPriority="63"/>
+    <w:lsdException w:name="Medium Shading 2 Accent 5" w:uiPriority="64"/>
+    <w:lsdException w:name="Medium List 1 Accent 5" w:uiPriority="65"/>
+    <w:lsdException w:name="Medium List 2 Accent 5" w:uiPriority="66"/>
+    <w:lsdException w:name="Medium Grid 1 Accent 5" w:uiPriority="67"/>
+    <w:lsdException w:name="Medium Grid 2 Accent 5" w:uiPriority="68"/>
+    <w:lsdException w:name="Medium Grid 3 Accent 5" w:uiPriority="69"/>
+    <w:lsdException w:name="Dark List Accent 5" w:uiPriority="70"/>
+    <w:lsdException w:name="Colorful Shading Accent 5" w:uiPriority="71"/>
+    <w:lsdException w:name="Colorful List Accent 5" w:uiPriority="72"/>
+    <w:lsdException w:name="Colorful Grid Accent 5" w:uiPriority="73"/>
+    <w:lsdException w:name="Light Shading Accent 6" w:uiPriority="60"/>
+    <w:lsdException w:name="Light List Accent 6" w:uiPriority="61"/>
+    <w:lsdException w:name="Light Grid Accent 6" w:uiPriority="62"/>
+    <w:lsdException w:name="Medium Shading 1 Accent 6" w:uiPriority="63"/>
+    <w:lsdException w:name="Medium Shading 2 Accent 6" w:uiPriority="64"/>
+    <w:lsdException w:name="Medium List 1 Accent 6" w:uiPriority="65"/>
+    <w:lsdException w:name="Medium List 2 Accent 6" w:uiPriority="66"/>
+    <w:lsdException w:name="Medium Grid 1 Accent 6" w:uiPriority="67"/>
+    <w:lsdException w:name="Medium Grid 2 Accent 6" w:uiPriority="68"/>
+    <w:lsdException w:name="Medium Grid 3 Accent 6" w:uiPriority="69"/>
+    <w:lsdException w:name="Dark List Accent 6" w:uiPriority="70"/>
+    <w:lsdException w:name="Colorful Shading Accent 6" w:uiPriority="71"/>
+    <w:lsdException w:name="Colorful List Accent 6" w:uiPriority="72"/>
+    <w:lsdException w:name="Colorful Grid Accent 6" w:uiPriority="73"/>
+    <w:lsdException w:name="Subtle Emphasis" w:uiPriority="19" w:qFormat="1"/>
+    <w:lsdException w:name="Intense Emphasis" w:uiPriority="21" w:qFormat="1"/>
+    <w:lsdException w:name="Subtle Reference" w:uiPriority="31" w:qFormat="1"/>
+    <w:lsdException w:name="Intense Reference" w:uiPriority="32" w:qFormat="1"/>
+    <w:lsdException w:name="Book Title" w:uiPriority="33" w:qFormat="1"/>
+    <w:lsdException w:name="Bibliography" w:semiHidden="1" w:uiPriority="37" w:unhideWhenUsed="1"/>
+    <w:lsdException w:name="TOC Heading" w:semiHidden="1" w:uiPriority="39" w:unhideWhenUsed="1" w:qFormat="1"/>
+    <w:lsdException w:name="Plain Table 1" w:uiPriority="41"/>
+    <w:lsdException w:name="Plain Table 2" w:uiPriority="42"/>
+    <w:lsdException w:name="Plain Table 3" w:uiPriority="43"/>
+    <w:lsdException w:name="Plain Table 4" w:uiPriority="44"/>
+    <w:lsdException w:name="Plain Table 5" w:uiPriority="45"/>
+    <w:lsdException w:name="Grid Table Light" w:uiPriority="40"/>
+    <w:lsdException w:name="Grid Table 1 Light" w:uiPriority="46"/>
+    <w:lsdException w:name="Grid Table 2" w:uiPriority="47"/>
+    <w:lsdException w:name="Grid Table 3" w:uiPriority="48"/>
+    <w:lsdException w:name="Grid Table 4" w:uiPriority="49"/>
+    <w:lsdException w:name="Grid Table 5 Dark" w:uiPriority="50"/>
+    <w:lsdException w:name="Grid Table 6 Colorful" w:uiPriority="51"/>
+    <w:lsdException w:name="Grid Table 7 Colorful" w:uiPriority="52"/>
+    <w:lsdException w:name="Grid Table 1 Light Accent 1" w:uiPriority="46"/>
+    <w:lsdException w:name="Grid Table 2 Accent 1" w:uiPriority="47"/>
+    <w:lsdException w:name="Grid Table 3 Accent 1" w:uiPriority="48"/>
+    <w:lsdException w:name="Grid Table 4 Accent 1" w:uiPriority="49"/>
+    <w:lsdException w:name="Grid Table 5 Dark Accent 1" w:uiPriority="50"/>
+    <w:lsdException w:name="Grid Table 6 Colorful Accent 1" w:uiPriority="51"/>
+    <w:lsdException w:name="Grid Table 7 Colorful Accent 1" w:uiPriority="52"/>
+    <w:lsdException w:name="Grid Table 1 Light Accent 2" w:uiPriority="46"/>
+    <w:lsdException w:name="Grid Table 2 Accent 2" w:uiPriority="47"/>
+    <w:lsdException w:name="Grid Table 3 Accent 2" w:uiPriority="48"/>
+    <w:lsdException w:name="Grid Table 4 Accent 2" w:uiPriority="49"/>
+    <w:lsdException w:name="Grid Table 5 Dark Accent 2" w:uiPriority="50"/>
+    <w:lsdException w:name="Grid Table 6 Colorful Accent 2" w:uiPriority="51"/>
+    <w:lsdException w:name="Grid Table 7 Colorful Accent 2" w:uiPriority="52"/>
+    <w:lsdException w:name="Grid Table 1 Light Accent 3" w:uiPriority="46"/>
+    <w:lsdException w:name="Grid Table 2 Accent 3" w:uiPriority="47"/>
+    <w:lsdException w:name="Grid Table 3 Accent 3" w:uiPriority="48"/>
+    <w:lsdException w:name="Grid Table 4 Accent 3" w:uiPriority="49"/>
+    <w:lsdException w:name="Grid Table 5 Dark Accent 3" w:uiPriority="50"/>
+    <w:lsdException w:name="Grid Table 6 Colorful Accent 3" w:uiPriority="51"/>
+    <w:lsdException w:name="Grid Table 7 Colorful Accent 3" w:uiPriority="52"/>
+    <w:lsdException w:name="Grid Table 1 Light Accent 4" w:uiPriority="46"/>
+    <w:lsdException w:name="Grid Table 2 Accent 4" w:uiPriority="47"/>
+    <w:lsdException w:name="Grid Table 3 Accent 4" w:uiPriority="48"/>
+    <w:lsdException w:name="Grid Table 4 Accent 4" w:uiPriority="49"/>
+    <w:lsdException w:name="Grid Table 5 Dark Accent 4" w:uiPriority="50"/>
+    <w:lsdException w:name="Grid Table 6 Colorful Accent 4" w:uiPriority="51"/>
+    <w:lsdException w:name="Grid Table 7 Colorful Accent 4" w:uiPriority="52"/>
+    <w:lsdException w:name="Grid Table 1 Light Accent 5" w:uiPriority="46"/>
+    <w:lsdException w:name="Grid Table 2 Accent 5" w:uiPriority="47"/>
+    <w:lsdException w:name="Grid Table 3 Accent 5" w:uiPriority="48"/>
+    <w:lsdException w:name="Grid Table 4 Accent 5" w:uiPriority="49"/>
+    <w:lsdException w:name="Grid Table 5 Dark Accent 5" w:uiPriority="50"/>
+    <w:lsdException w:name="Grid Table 6 Colorful Accent 5" w:uiPriority="51"/>
+    <w:lsdException w:name="Grid Table 7 Colorful Accent 5" w:uiPriority="52"/>
+    <w:lsdException w:name="Grid Table 1 Light Accent 6" w:uiPriority="46"/>
+    <w:lsdException w:name="Grid Table 2 Accent 6" w:uiPriority="47"/>
+    <w:lsdException w:name="Grid Table 3 Accent 6" w:uiPriority="48"/>
+    <w:lsdException w:name="Grid Table 4 Accent 6" w:uiPriority="49"/>
+    <w:lsdException w:name="Grid Table 5 Dark Accent 6" w:uiPriority="50"/>
+    <w:lsdException w:name="Grid Table 6 Colorful Accent 6" w:uiPriority="51"/>
+    <w:lsdException w:name="Grid Table 7 Colorful Accent 6" w:uiPriority="52"/>
+    <w:lsdException w:name="List Table 1 Light" w:uiPriority="46"/>
+    <w:lsdException w:name="List Table 2" w:uiPriority="47"/>
+    <w:lsdException w:name="List Table 3" w:uiPriority="48"/>
+    <w:lsdException w:name="List Table 4" w:uiPriority="49"/>
+    <w:lsdException w:name="List Table 5 Dark" w:uiPriority="50"/>
+    <w:lsdException w:name="List Table 6 Colorful" w:uiPriority="51"/>
+    <w:lsdException w:name="List Table 7 Colorful" w:uiPriority="52"/>
+    <w:lsdException w:name="List Table 1 Light Accent 1" w:uiPriority="46"/>
+    <w:lsdException w:name="List Table 2 Accent 1" w:uiPriority="47"/>
+    <w:lsdException w:name="List Table 3 Accent 1" w:uiPriority="48"/>
+    <w:lsdException w:name="List Table 4 Accent 1" w:uiPriority="49"/>
+    <w:lsdException w:name="List Table 5 Dark Accent 1" w:uiPriority="50"/>
+    <w:lsdException w:name="List Table 6 Colorful Accent 1" w:uiPriority="51"/>
+    <w:lsdException w:name="List Table 7 Colorful Accent 1" w:uiPriority="52"/>
+    <w:lsdException w:name="List Table 1 Light Accent 2" w:uiPriority="46"/>
+    <w:lsdException w:name="List Table 2 Accent 2" w:uiPriority="47"/>
+    <w:lsdException w:name="List Table 3 Accent 2" w:uiPriority="48"/>
+    <w:lsdException w:name="List Table 4 Accent 2" w:uiPriority="49"/>
+    <w:lsdException w:name="List Table 5 Dark Accent 2" w:uiPriority="50"/>
+    <w:lsdException w:name="List Table 6 Colorful Accent 2" w:uiPriority="51"/>
+    <w:lsdException w:name="List Table 7 Colorful Accent 2" w:uiPriority="52"/>
+    <w:lsdException w:name="List Table 1 Light Accent 3" w:uiPriority="46"/>
+    <w:lsdException w:name="List Table 2 Accent 3" w:uiPriority="47"/>
+    <w:lsdException w:name="List Table 3 Accent 3" w:uiPriority="48"/>
+    <w:lsdException w:name="List Table 4 Accent 3" w:uiPriority="49"/>
+    <w:lsdException w:name="List Table 5 Dark Accent 3" w:uiPriority="50"/>
+    <w:lsdException w:name="List Table 6 Colorful Accent 3" w:uiPriority="51"/>
+    <w:lsdException w:name="List Table 7 Colorful Accent 3" w:uiPriority="52"/>
+    <w:lsdException w:name="List Table 1 Light Accent 4" w:uiPriority="46"/>
+    <w:lsdException w:name="List Table 2 Accent 4" w:uiPriority="47"/>
+    <w:lsdException w:name="List Table 3 Accent 4" w:uiPriority="48"/>
+    <w:lsdException w:name="List Table 4 Accent 4" w:uiPriority="49"/>
+    <w:lsdException w:name="List Table 5 Dark Accent 4" w:uiPriority="50"/>
+    <w:lsdException w:name="List Table 6 Colorful Accent 4" w:uiPriority="51"/>
+    <w:lsdException w:name="List Table 7 Colorful Accent 4" w:uiPriority="52"/>
+    <w:lsdException w:name="List Table 1 Light Accent 5" w:uiPriority="46"/>
+    <w:lsdException w:name="List Table 2 Accent 5" w:uiPriority="47"/>
+    <w:lsdException w:name="List Table 3 Accent 5" w:uiPriority="48"/>
+    <w:lsdException w:name="List Table 4 Accent 5" w:uiPriority="49"/>
+    <w:lsdException w:name="List Table 5 Dark Accent 5" w:uiPriority="50"/>
+    <w:lsdException w:name="List Table 6 Colorful Accent 5" w:uiPriority="51"/>
+    <w:lsdException w:name="List Table 7 Colorful Accent 5" w:uiPriority="52"/>
+    <w:lsdException w:name="List Table 1 Light Accent 6" w:uiPriority="46"/>
+    <w:lsdException w:name="List Table 2 Accent 6" w:uiPriority="47"/>
+    <w:lsdException w:name="List Table 3 Accent 6" w:uiPriority="48"/>
+    <w:lsdException w:name="List Table 4 Accent 6" w:uiPriority="49"/>
+    <w:lsdException w:name="List Table 5 Dark Accent 6" w:uiPriority="50"/>
+    <w:lsdException w:name="List Table 6 Colorful Accent 6" w:uiPriority="51"/>
+    <w:lsdException w:name="List Table 7 Colorful Accent 6" w:uiPriority="52"/>
+    <w:lsdException w:name="Mention" w:semiHidden="1" w:unhideWhenUsed="1"/>
+    <w:lsdException w:name="Smart Hyperlink" w:semiHidden="1" w:unhideWhenUsed="1"/>
+    <w:lsdException w:name="Hashtag" w:semiHidden="1" w:unhideWhenUsed="1"/>
+    <w:lsdException w:name="Unresolved Mention" w:semiHidden="1" w:unhideWhenUsed="1"/>
   </w:latentStyles>
   <w:style w:type="paragraph" w:default="1" w:styleId="Normal">
     <w:name w:val="Normal"/>
@@ -9923,7 +10755,6 @@
     <w:uiPriority w:val="99"/>
     <w:semiHidden/>
     <w:unhideWhenUsed/>
-    <w:qFormat/>
     <w:tblPr>
       <w:tblInd w:w="0" w:type="dxa"/>
       <w:tblCellMar>
@@ -9965,7 +10796,6 @@
     <w:uiPriority w:val="39"/>
     <w:rsid w:val="00126716"/>
     <w:tblPr>
-      <w:tblInd w:w="0" w:type="dxa"/>
       <w:tblBorders>
         <w:top w:val="single" w:sz="4" w:space="0" w:color="auto"/>
         <w:left w:val="single" w:sz="4" w:space="0" w:color="auto"/>
@@ -9974,12 +10804,6 @@
         <w:insideH w:val="single" w:sz="4" w:space="0" w:color="auto"/>
         <w:insideV w:val="single" w:sz="4" w:space="0" w:color="auto"/>
       </w:tblBorders>
-      <w:tblCellMar>
-        <w:top w:w="0" w:type="dxa"/>
-        <w:left w:w="108" w:type="dxa"/>
-        <w:bottom w:w="0" w:type="dxa"/>
-        <w:right w:w="108" w:type="dxa"/>
-      </w:tblCellMar>
     </w:tblPr>
   </w:style>
   <w:style w:type="paragraph" w:styleId="Footer">
@@ -10266,17 +11090,10 @@
     <w:tblPr>
       <w:tblStyleRowBandSize w:val="1"/>
       <w:tblStyleColBandSize w:val="1"/>
-      <w:tblInd w:w="0" w:type="dxa"/>
       <w:tblBorders>
         <w:top w:val="single" w:sz="8" w:space="0" w:color="5B9BD5"/>
         <w:bottom w:val="single" w:sz="8" w:space="0" w:color="5B9BD5"/>
       </w:tblBorders>
-      <w:tblCellMar>
-        <w:top w:w="0" w:type="dxa"/>
-        <w:left w:w="108" w:type="dxa"/>
-        <w:bottom w:w="0" w:type="dxa"/>
-        <w:right w:w="108" w:type="dxa"/>
-      </w:tblCellMar>
     </w:tblPr>
     <w:tblStylePr w:type="firstRow">
       <w:pPr>
@@ -10457,356 +11274,6 @@
     </w:rPr>
   </w:style>
 </w:styles>
-</file>
-
-<file path=word/glossary/document.xml><?xml version="1.0" encoding="utf-8"?>
-<w:glossaryDocument xmlns:ve="http://schemas.openxmlformats.org/markup-compatibility/2006" xmlns:o="urn:schemas-microsoft-com:office:office" xmlns:r="http://schemas.openxmlformats.org/officeDocument/2006/relationships" xmlns:m="http://schemas.openxmlformats.org/officeDocument/2006/math" xmlns:v="urn:schemas-microsoft-com:vml" xmlns:wp="http://schemas.openxmlformats.org/drawingml/2006/wordprocessingDrawing" xmlns:w10="urn:schemas-microsoft-com:office:word" xmlns:w="http://schemas.openxmlformats.org/wordprocessingml/2006/main" xmlns:wne="http://schemas.microsoft.com/office/word/2006/wordml">
-  <w:docParts/>
-</w:glossaryDocument>
-</file>
-
-<file path=word/glossary/fontTable.xml><?xml version="1.0" encoding="utf-8"?>
-<w:fonts xmlns:r="http://schemas.openxmlformats.org/officeDocument/2006/relationships" xmlns:w="http://schemas.openxmlformats.org/wordprocessingml/2006/main">
-  <w:font w:name="Symbol">
-    <w:panose1 w:val="05050102010706020507"/>
-    <w:charset w:val="02"/>
-    <w:family w:val="roman"/>
-    <w:pitch w:val="variable"/>
-    <w:sig w:usb0="00000000" w:usb1="10000000" w:usb2="00000000" w:usb3="00000000" w:csb0="80000000" w:csb1="00000000"/>
-  </w:font>
-  <w:font w:name="Times New Roman">
-    <w:panose1 w:val="02020603050405020304"/>
-    <w:charset w:val="00"/>
-    <w:family w:val="roman"/>
-    <w:pitch w:val="variable"/>
-    <w:sig w:usb0="E0002EFF" w:usb1="C000785B" w:usb2="00000009" w:usb3="00000000" w:csb0="000001FF" w:csb1="00000000"/>
-  </w:font>
-  <w:font w:name="Courier New">
-    <w:panose1 w:val="02070309020205020404"/>
-    <w:charset w:val="00"/>
-    <w:family w:val="modern"/>
-    <w:pitch w:val="fixed"/>
-    <w:sig w:usb0="E0002EFF" w:usb1="C0007843" w:usb2="00000009" w:usb3="00000000" w:csb0="000001FF" w:csb1="00000000"/>
-  </w:font>
-  <w:font w:name="Wingdings">
-    <w:panose1 w:val="05000000000000000000"/>
-    <w:charset w:val="02"/>
-    <w:family w:val="auto"/>
-    <w:pitch w:val="variable"/>
-    <w:sig w:usb0="00000000" w:usb1="10000000" w:usb2="00000000" w:usb3="00000000" w:csb0="80000000" w:csb1="00000000"/>
-  </w:font>
-  <w:font w:name="Calibri">
-    <w:panose1 w:val="020F0502020204030204"/>
-    <w:charset w:val="00"/>
-    <w:family w:val="swiss"/>
-    <w:pitch w:val="variable"/>
-    <w:sig w:usb0="E0002AFF" w:usb1="C000247B" w:usb2="00000009" w:usb3="00000000" w:csb0="000001FF" w:csb1="00000000"/>
-  </w:font>
-  <w:font w:name="Calibri Light">
-    <w:panose1 w:val="020F0302020204030204"/>
-    <w:charset w:val="00"/>
-    <w:family w:val="swiss"/>
-    <w:pitch w:val="variable"/>
-    <w:sig w:usb0="E0002AFF" w:usb1="C000247B" w:usb2="00000009" w:usb3="00000000" w:csb0="000001FF" w:csb1="00000000"/>
-  </w:font>
-  <w:font w:name="Tahoma">
-    <w:panose1 w:val="020B0604030504040204"/>
-    <w:charset w:val="00"/>
-    <w:family w:val="swiss"/>
-    <w:pitch w:val="variable"/>
-    <w:sig w:usb0="E1002EFF" w:usb1="C000605B" w:usb2="00000029" w:usb3="00000000" w:csb0="000101FF" w:csb1="00000000"/>
-  </w:font>
-  <w:font w:name="Arial">
-    <w:panose1 w:val="020B0604020202020204"/>
-    <w:charset w:val="00"/>
-    <w:family w:val="swiss"/>
-    <w:pitch w:val="variable"/>
-    <w:sig w:usb0="E0002EFF" w:usb1="C0007843" w:usb2="00000009" w:usb3="00000000" w:csb0="000001FF" w:csb1="00000000"/>
-  </w:font>
-  <w:font w:name="Times">
-    <w:panose1 w:val="02020603050405020304"/>
-    <w:charset w:val="00"/>
-    <w:family w:val="roman"/>
-    <w:pitch w:val="variable"/>
-    <w:sig w:usb0="E0002EFF" w:usb1="C000785B" w:usb2="00000009" w:usb3="00000000" w:csb0="000001FF" w:csb1="00000000"/>
-  </w:font>
-  <w:font w:name="Microsoft YaHei">
-    <w:panose1 w:val="020B0503020204020204"/>
-    <w:charset w:val="86"/>
-    <w:family w:val="swiss"/>
-    <w:pitch w:val="variable"/>
-    <w:sig w:usb0="80000287" w:usb1="28CF3C50" w:usb2="00000016" w:usb3="00000000" w:csb0="0004001F" w:csb1="00000000"/>
-  </w:font>
-  <w:font w:name="Cambria">
-    <w:panose1 w:val="02040503050406030204"/>
-    <w:charset w:val="00"/>
-    <w:family w:val="roman"/>
-    <w:pitch w:val="variable"/>
-    <w:sig w:usb0="E00002FF" w:usb1="400004FF" w:usb2="00000000" w:usb3="00000000" w:csb0="0000019F" w:csb1="00000000"/>
-  </w:font>
-</w:fonts>
-</file>
-
-<file path=word/glossary/settings.xml><?xml version="1.0" encoding="utf-8"?>
-<w:settings xmlns:o="urn:schemas-microsoft-com:office:office" xmlns:r="http://schemas.openxmlformats.org/officeDocument/2006/relationships" xmlns:m="http://schemas.openxmlformats.org/officeDocument/2006/math" xmlns:v="urn:schemas-microsoft-com:vml" xmlns:w10="urn:schemas-microsoft-com:office:word" xmlns:w="http://schemas.openxmlformats.org/wordprocessingml/2006/main" xmlns:sl="http://schemas.openxmlformats.org/schemaLibrary/2006/main">
-  <w:view w:val="normal"/>
-  <w:defaultTabStop w:val="720"/>
-  <w:characterSpacingControl w:val="doNotCompress"/>
-  <w:compat>
-    <w:useFELayout/>
-  </w:compat>
-  <w:rsids>
-    <w:rsidRoot w:val="00C15B31"/>
-    <w:rsid w:val="00C15B31"/>
-    <w:rsid w:val="00CC71D8"/>
-  </w:rsids>
-  <m:mathPr>
-    <m:mathFont m:val="Cambria Math"/>
-    <m:brkBin m:val="before"/>
-    <m:brkBinSub m:val="--"/>
-    <m:smallFrac m:val="off"/>
-    <m:dispDef/>
-    <m:lMargin m:val="0"/>
-    <m:rMargin m:val="0"/>
-    <m:defJc m:val="centerGroup"/>
-    <m:wrapIndent m:val="1440"/>
-    <m:intLim m:val="subSup"/>
-    <m:naryLim m:val="undOvr"/>
-  </m:mathPr>
-  <w:themeFontLang w:val="en-US"/>
-  <w:clrSchemeMapping w:bg1="light1" w:t1="dark1" w:bg2="light2" w:t2="dark2" w:accent1="accent1" w:accent2="accent2" w:accent3="accent3" w:accent4="accent4" w:accent5="accent5" w:accent6="accent6" w:hyperlink="hyperlink" w:followedHyperlink="followedHyperlink"/>
-  <w:decimalSymbol w:val="."/>
-  <w:listSeparator w:val=","/>
-</w:settings>
-</file>
-
-<file path=word/glossary/styles.xml><?xml version="1.0" encoding="utf-8"?>
-<w:styles xmlns:r="http://schemas.openxmlformats.org/officeDocument/2006/relationships" xmlns:w="http://schemas.openxmlformats.org/wordprocessingml/2006/main">
-  <w:docDefaults>
-    <w:rPrDefault>
-      <w:rPr>
-        <w:rFonts w:asciiTheme="minorHAnsi" w:eastAsiaTheme="minorEastAsia" w:hAnsiTheme="minorHAnsi" w:cstheme="minorBidi"/>
-        <w:sz w:val="22"/>
-        <w:szCs w:val="22"/>
-        <w:lang w:val="en-US" w:eastAsia="en-US" w:bidi="ar-SA"/>
-      </w:rPr>
-    </w:rPrDefault>
-    <w:pPrDefault>
-      <w:pPr>
-        <w:spacing w:after="200" w:line="276" w:lineRule="auto"/>
-      </w:pPr>
-    </w:pPrDefault>
-  </w:docDefaults>
-  <w:latentStyles w:defLockedState="0" w:defUIPriority="99" w:defSemiHidden="1" w:defUnhideWhenUsed="1" w:defQFormat="0" w:count="267">
-    <w:lsdException w:name="Normal" w:semiHidden="0" w:uiPriority="0" w:unhideWhenUsed="0" w:qFormat="1"/>
-    <w:lsdException w:name="heading 1" w:semiHidden="0" w:uiPriority="9" w:unhideWhenUsed="0" w:qFormat="1"/>
-    <w:lsdException w:name="heading 2" w:uiPriority="9" w:qFormat="1"/>
-    <w:lsdException w:name="heading 3" w:uiPriority="9" w:qFormat="1"/>
-    <w:lsdException w:name="heading 4" w:uiPriority="9" w:qFormat="1"/>
-    <w:lsdException w:name="heading 5" w:uiPriority="9" w:qFormat="1"/>
-    <w:lsdException w:name="heading 6" w:uiPriority="9" w:qFormat="1"/>
-    <w:lsdException w:name="heading 7" w:uiPriority="9" w:qFormat="1"/>
-    <w:lsdException w:name="heading 8" w:uiPriority="9" w:qFormat="1"/>
-    <w:lsdException w:name="heading 9" w:uiPriority="9" w:qFormat="1"/>
-    <w:lsdException w:name="toc 1" w:uiPriority="39"/>
-    <w:lsdException w:name="toc 2" w:uiPriority="39"/>
-    <w:lsdException w:name="toc 3" w:uiPriority="39"/>
-    <w:lsdException w:name="toc 4" w:uiPriority="39"/>
-    <w:lsdException w:name="toc 5" w:uiPriority="39"/>
-    <w:lsdException w:name="toc 6" w:uiPriority="39"/>
-    <w:lsdException w:name="toc 7" w:uiPriority="39"/>
-    <w:lsdException w:name="toc 8" w:uiPriority="39"/>
-    <w:lsdException w:name="toc 9" w:uiPriority="39"/>
-    <w:lsdException w:name="caption" w:uiPriority="35" w:qFormat="1"/>
-    <w:lsdException w:name="Title" w:semiHidden="0" w:uiPriority="10" w:unhideWhenUsed="0" w:qFormat="1"/>
-    <w:lsdException w:name="Default Paragraph Font" w:uiPriority="1"/>
-    <w:lsdException w:name="Subtitle" w:semiHidden="0" w:uiPriority="11" w:unhideWhenUsed="0" w:qFormat="1"/>
-    <w:lsdException w:name="Strong" w:semiHidden="0" w:uiPriority="22" w:unhideWhenUsed="0" w:qFormat="1"/>
-    <w:lsdException w:name="Emphasis" w:semiHidden="0" w:uiPriority="20" w:unhideWhenUsed="0" w:qFormat="1"/>
-    <w:lsdException w:name="Table Grid" w:semiHidden="0" w:uiPriority="59" w:unhideWhenUsed="0"/>
-    <w:lsdException w:name="Placeholder Text" w:unhideWhenUsed="0"/>
-    <w:lsdException w:name="No Spacing" w:semiHidden="0" w:uiPriority="1" w:unhideWhenUsed="0" w:qFormat="1"/>
-    <w:lsdException w:name="Light Shading" w:semiHidden="0" w:uiPriority="60" w:unhideWhenUsed="0"/>
-    <w:lsdException w:name="Light List" w:semiHidden="0" w:uiPriority="61" w:unhideWhenUsed="0"/>
-    <w:lsdException w:name="Light Grid" w:semiHidden="0" w:uiPriority="62" w:unhideWhenUsed="0"/>
-    <w:lsdException w:name="Medium Shading 1" w:semiHidden="0" w:uiPriority="63" w:unhideWhenUsed="0"/>
-    <w:lsdException w:name="Medium Shading 2" w:semiHidden="0" w:uiPriority="64" w:unhideWhenUsed="0"/>
-    <w:lsdException w:name="Medium List 1" w:semiHidden="0" w:uiPriority="65" w:unhideWhenUsed="0"/>
-    <w:lsdException w:name="Medium List 2" w:semiHidden="0" w:uiPriority="66" w:unhideWhenUsed="0"/>
-    <w:lsdException w:name="Medium Grid 1" w:semiHidden="0" w:uiPriority="67" w:unhideWhenUsed="0"/>
-    <w:lsdException w:name="Medium Grid 2" w:semiHidden="0" w:uiPriority="68" w:unhideWhenUsed="0"/>
-    <w:lsdException w:name="Medium Grid 3" w:semiHidden="0" w:uiPriority="69" w:unhideWhenUsed="0"/>
-    <w:lsdException w:name="Dark List" w:semiHidden="0" w:uiPriority="70" w:unhideWhenUsed="0"/>
-    <w:lsdException w:name="Colorful Shading" w:semiHidden="0" w:uiPriority="71" w:unhideWhenUsed="0"/>
-    <w:lsdException w:name="Colorful List" w:semiHidden="0" w:uiPriority="72" w:unhideWhenUsed="0"/>
-    <w:lsdException w:name="Colorful Grid" w:semiHidden="0" w:uiPriority="73" w:unhideWhenUsed="0"/>
-    <w:lsdException w:name="Light Shading Accent 1" w:semiHidden="0" w:uiPriority="60" w:unhideWhenUsed="0"/>
-    <w:lsdException w:name="Light List Accent 1" w:semiHidden="0" w:uiPriority="61" w:unhideWhenUsed="0"/>
-    <w:lsdException w:name="Light Grid Accent 1" w:semiHidden="0" w:uiPriority="62" w:unhideWhenUsed="0"/>
-    <w:lsdException w:name="Medium Shading 1 Accent 1" w:semiHidden="0" w:uiPriority="63" w:unhideWhenUsed="0"/>
-    <w:lsdException w:name="Medium Shading 2 Accent 1" w:semiHidden="0" w:uiPriority="64" w:unhideWhenUsed="0"/>
-    <w:lsdException w:name="Medium List 1 Accent 1" w:semiHidden="0" w:uiPriority="65" w:unhideWhenUsed="0"/>
-    <w:lsdException w:name="Revision" w:unhideWhenUsed="0"/>
-    <w:lsdException w:name="List Paragraph" w:semiHidden="0" w:uiPriority="34" w:unhideWhenUsed="0" w:qFormat="1"/>
-    <w:lsdException w:name="Quote" w:semiHidden="0" w:uiPriority="29" w:unhideWhenUsed="0" w:qFormat="1"/>
-    <w:lsdException w:name="Intense Quote" w:semiHidden="0" w:uiPriority="30" w:unhideWhenUsed="0" w:qFormat="1"/>
-    <w:lsdException w:name="Medium List 2 Accent 1" w:semiHidden="0" w:uiPriority="66" w:unhideWhenUsed="0"/>
-    <w:lsdException w:name="Medium Grid 1 Accent 1" w:semiHidden="0" w:uiPriority="67" w:unhideWhenUsed="0"/>
-    <w:lsdException w:name="Medium Grid 2 Accent 1" w:semiHidden="0" w:uiPriority="68" w:unhideWhenUsed="0"/>
-    <w:lsdException w:name="Medium Grid 3 Accent 1" w:semiHidden="0" w:uiPriority="69" w:unhideWhenUsed="0"/>
-    <w:lsdException w:name="Dark List Accent 1" w:semiHidden="0" w:uiPriority="70" w:unhideWhenUsed="0"/>
-    <w:lsdException w:name="Colorful Shading Accent 1" w:semiHidden="0" w:uiPriority="71" w:unhideWhenUsed="0"/>
-    <w:lsdException w:name="Colorful List Accent 1" w:semiHidden="0" w:uiPriority="72" w:unhideWhenUsed="0"/>
-    <w:lsdException w:name="Colorful Grid Accent 1" w:semiHidden="0" w:uiPriority="73" w:unhideWhenUsed="0"/>
-    <w:lsdException w:name="Light Shading Accent 2" w:semiHidden="0" w:uiPriority="60" w:unhideWhenUsed="0"/>
-    <w:lsdException w:name="Light List Accent 2" w:semiHidden="0" w:uiPriority="61" w:unhideWhenUsed="0"/>
-    <w:lsdException w:name="Light Grid Accent 2" w:semiHidden="0" w:uiPriority="62" w:unhideWhenUsed="0"/>
-    <w:lsdException w:name="Medium Shading 1 Accent 2" w:semiHidden="0" w:uiPriority="63" w:unhideWhenUsed="0"/>
-    <w:lsdException w:name="Medium Shading 2 Accent 2" w:semiHidden="0" w:uiPriority="64" w:unhideWhenUsed="0"/>
-    <w:lsdException w:name="Medium List 1 Accent 2" w:semiHidden="0" w:uiPriority="65" w:unhideWhenUsed="0"/>
-    <w:lsdException w:name="Medium List 2 Accent 2" w:semiHidden="0" w:uiPriority="66" w:unhideWhenUsed="0"/>
-    <w:lsdException w:name="Medium Grid 1 Accent 2" w:semiHidden="0" w:uiPriority="67" w:unhideWhenUsed="0"/>
-    <w:lsdException w:name="Medium Grid 2 Accent 2" w:semiHidden="0" w:uiPriority="68" w:unhideWhenUsed="0"/>
-    <w:lsdException w:name="Medium Grid 3 Accent 2" w:semiHidden="0" w:uiPriority="69" w:unhideWhenUsed="0"/>
-    <w:lsdException w:name="Dark List Accent 2" w:semiHidden="0" w:uiPriority="70" w:unhideWhenUsed="0"/>
-    <w:lsdException w:name="Colorful Shading Accent 2" w:semiHidden="0" w:uiPriority="71" w:unhideWhenUsed="0"/>
-    <w:lsdException w:name="Colorful List Accent 2" w:semiHidden="0" w:uiPriority="72" w:unhideWhenUsed="0"/>
-    <w:lsdException w:name="Colorful Grid Accent 2" w:semiHidden="0" w:uiPriority="73" w:unhideWhenUsed="0"/>
-    <w:lsdException w:name="Light Shading Accent 3" w:semiHidden="0" w:uiPriority="60" w:unhideWhenUsed="0"/>
-    <w:lsdException w:name="Light List Accent 3" w:semiHidden="0" w:uiPriority="61" w:unhideWhenUsed="0"/>
-    <w:lsdException w:name="Light Grid Accent 3" w:semiHidden="0" w:uiPriority="62" w:unhideWhenUsed="0"/>
-    <w:lsdException w:name="Medium Shading 1 Accent 3" w:semiHidden="0" w:uiPriority="63" w:unhideWhenUsed="0"/>
-    <w:lsdException w:name="Medium Shading 2 Accent 3" w:semiHidden="0" w:uiPriority="64" w:unhideWhenUsed="0"/>
-    <w:lsdException w:name="Medium List 1 Accent 3" w:semiHidden="0" w:uiPriority="65" w:unhideWhenUsed="0"/>
-    <w:lsdException w:name="Medium List 2 Accent 3" w:semiHidden="0" w:uiPriority="66" w:unhideWhenUsed="0"/>
-    <w:lsdException w:name="Medium Grid 1 Accent 3" w:semiHidden="0" w:uiPriority="67" w:unhideWhenUsed="0"/>
-    <w:lsdException w:name="Medium Grid 2 Accent 3" w:semiHidden="0" w:uiPriority="68" w:unhideWhenUsed="0"/>
-    <w:lsdException w:name="Medium Grid 3 Accent 3" w:semiHidden="0" w:uiPriority="69" w:unhideWhenUsed="0"/>
-    <w:lsdException w:name="Dark List Accent 3" w:semiHidden="0" w:uiPriority="70" w:unhideWhenUsed="0"/>
-    <w:lsdException w:name="Colorful Shading Accent 3" w:semiHidden="0" w:uiPriority="71" w:unhideWhenUsed="0"/>
-    <w:lsdException w:name="Colorful List Accent 3" w:semiHidden="0" w:uiPriority="72" w:unhideWhenUsed="0"/>
-    <w:lsdException w:name="Colorful Grid Accent 3" w:semiHidden="0" w:uiPriority="73" w:unhideWhenUsed="0"/>
-    <w:lsdException w:name="Light Shading Accent 4" w:semiHidden="0" w:uiPriority="60" w:unhideWhenUsed="0"/>
-    <w:lsdException w:name="Light List Accent 4" w:semiHidden="0" w:uiPriority="61" w:unhideWhenUsed="0"/>
-    <w:lsdException w:name="Light Grid Accent 4" w:semiHidden="0" w:uiPriority="62" w:unhideWhenUsed="0"/>
-    <w:lsdException w:name="Medium Shading 1 Accent 4" w:semiHidden="0" w:uiPriority="63" w:unhideWhenUsed="0"/>
-    <w:lsdException w:name="Medium Shading 2 Accent 4" w:semiHidden="0" w:uiPriority="64" w:unhideWhenUsed="0"/>
-    <w:lsdException w:name="Medium List 1 Accent 4" w:semiHidden="0" w:uiPriority="65" w:unhideWhenUsed="0"/>
-    <w:lsdException w:name="Medium List 2 Accent 4" w:semiHidden="0" w:uiPriority="66" w:unhideWhenUsed="0"/>
-    <w:lsdException w:name="Medium Grid 1 Accent 4" w:semiHidden="0" w:uiPriority="67" w:unhideWhenUsed="0"/>
-    <w:lsdException w:name="Medium Grid 2 Accent 4" w:semiHidden="0" w:uiPriority="68" w:unhideWhenUsed="0"/>
-    <w:lsdException w:name="Medium Grid 3 Accent 4" w:semiHidden="0" w:uiPriority="69" w:unhideWhenUsed="0"/>
-    <w:lsdException w:name="Dark List Accent 4" w:semiHidden="0" w:uiPriority="70" w:unhideWhenUsed="0"/>
-    <w:lsdException w:name="Colorful Shading Accent 4" w:semiHidden="0" w:uiPriority="71" w:unhideWhenUsed="0"/>
-    <w:lsdException w:name="Colorful List Accent 4" w:semiHidden="0" w:uiPriority="72" w:unhideWhenUsed="0"/>
-    <w:lsdException w:name="Colorful Grid Accent 4" w:semiHidden="0" w:uiPriority="73" w:unhideWhenUsed="0"/>
-    <w:lsdException w:name="Light Shading Accent 5" w:semiHidden="0" w:uiPriority="60" w:unhideWhenUsed="0"/>
-    <w:lsdException w:name="Light List Accent 5" w:semiHidden="0" w:uiPriority="61" w:unhideWhenUsed="0"/>
-    <w:lsdException w:name="Light Grid Accent 5" w:semiHidden="0" w:uiPriority="62" w:unhideWhenUsed="0"/>
-    <w:lsdException w:name="Medium Shading 1 Accent 5" w:semiHidden="0" w:uiPriority="63" w:unhideWhenUsed="0"/>
-    <w:lsdException w:name="Medium Shading 2 Accent 5" w:semiHidden="0" w:uiPriority="64" w:unhideWhenUsed="0"/>
-    <w:lsdException w:name="Medium List 1 Accent 5" w:semiHidden="0" w:uiPriority="65" w:unhideWhenUsed="0"/>
-    <w:lsdException w:name="Medium List 2 Accent 5" w:semiHidden="0" w:uiPriority="66" w:unhideWhenUsed="0"/>
-    <w:lsdException w:name="Medium Grid 1 Accent 5" w:semiHidden="0" w:uiPriority="67" w:unhideWhenUsed="0"/>
-    <w:lsdException w:name="Medium Grid 2 Accent 5" w:semiHidden="0" w:uiPriority="68" w:unhideWhenUsed="0"/>
-    <w:lsdException w:name="Medium Grid 3 Accent 5" w:semiHidden="0" w:uiPriority="69" w:unhideWhenUsed="0"/>
-    <w:lsdException w:name="Dark List Accent 5" w:semiHidden="0" w:uiPriority="70" w:unhideWhenUsed="0"/>
-    <w:lsdException w:name="Colorful Shading Accent 5" w:semiHidden="0" w:uiPriority="71" w:unhideWhenUsed="0"/>
-    <w:lsdException w:name="Colorful List Accent 5" w:semiHidden="0" w:uiPriority="72" w:unhideWhenUsed="0"/>
-    <w:lsdException w:name="Colorful Grid Accent 5" w:semiHidden="0" w:uiPriority="73" w:unhideWhenUsed="0"/>
-    <w:lsdException w:name="Light Shading Accent 6" w:semiHidden="0" w:uiPriority="60" w:unhideWhenUsed="0"/>
-    <w:lsdException w:name="Light List Accent 6" w:semiHidden="0" w:uiPriority="61" w:unhideWhenUsed="0"/>
-    <w:lsdException w:name="Light Grid Accent 6" w:semiHidden="0" w:uiPriority="62" w:unhideWhenUsed="0"/>
-    <w:lsdException w:name="Medium Shading 1 Accent 6" w:semiHidden="0" w:uiPriority="63" w:unhideWhenUsed="0"/>
-    <w:lsdException w:name="Medium Shading 2 Accent 6" w:semiHidden="0" w:uiPriority="64" w:unhideWhenUsed="0"/>
-    <w:lsdException w:name="Medium List 1 Accent 6" w:semiHidden="0" w:uiPriority="65" w:unhideWhenUsed="0"/>
-    <w:lsdException w:name="Medium List 2 Accent 6" w:semiHidden="0" w:uiPriority="66" w:unhideWhenUsed="0"/>
-    <w:lsdException w:name="Medium Grid 1 Accent 6" w:semiHidden="0" w:uiPriority="67" w:unhideWhenUsed="0"/>
-    <w:lsdException w:name="Medium Grid 2 Accent 6" w:semiHidden="0" w:uiPriority="68" w:unhideWhenUsed="0"/>
-    <w:lsdException w:name="Medium Grid 3 Accent 6" w:semiHidden="0" w:uiPriority="69" w:unhideWhenUsed="0"/>
-    <w:lsdException w:name="Dark List Accent 6" w:semiHidden="0" w:uiPriority="70" w:unhideWhenUsed="0"/>
-    <w:lsdException w:name="Colorful Shading Accent 6" w:semiHidden="0" w:uiPriority="71" w:unhideWhenUsed="0"/>
-    <w:lsdException w:name="Colorful List Accent 6" w:semiHidden="0" w:uiPriority="72" w:unhideWhenUsed="0"/>
-    <w:lsdException w:name="Colorful Grid Accent 6" w:semiHidden="0" w:uiPriority="73" w:unhideWhenUsed="0"/>
-    <w:lsdException w:name="Subtle Emphasis" w:semiHidden="0" w:uiPriority="19" w:unhideWhenUsed="0" w:qFormat="1"/>
-    <w:lsdException w:name="Intense Emphasis" w:semiHidden="0" w:uiPriority="21" w:unhideWhenUsed="0" w:qFormat="1"/>
-    <w:lsdException w:name="Subtle Reference" w:semiHidden="0" w:uiPriority="31" w:unhideWhenUsed="0" w:qFormat="1"/>
-    <w:lsdException w:name="Intense Reference" w:semiHidden="0" w:uiPriority="32" w:unhideWhenUsed="0" w:qFormat="1"/>
-    <w:lsdException w:name="Book Title" w:semiHidden="0" w:uiPriority="33" w:unhideWhenUsed="0" w:qFormat="1"/>
-    <w:lsdException w:name="Bibliography" w:uiPriority="37"/>
-    <w:lsdException w:name="TOC Heading" w:uiPriority="39" w:qFormat="1"/>
-  </w:latentStyles>
-  <w:style w:type="paragraph" w:default="1" w:styleId="Normal">
-    <w:name w:val="Normal"/>
-    <w:qFormat/>
-  </w:style>
-  <w:style w:type="character" w:default="1" w:styleId="DefaultParagraphFont">
-    <w:name w:val="Default Paragraph Font"/>
-    <w:uiPriority w:val="1"/>
-    <w:semiHidden/>
-    <w:unhideWhenUsed/>
-  </w:style>
-  <w:style w:type="table" w:default="1" w:styleId="TableNormal">
-    <w:name w:val="Normal Table"/>
-    <w:uiPriority w:val="99"/>
-    <w:semiHidden/>
-    <w:unhideWhenUsed/>
-    <w:qFormat/>
-    <w:tblPr>
-      <w:tblInd w:w="0" w:type="dxa"/>
-      <w:tblCellMar>
-        <w:top w:w="0" w:type="dxa"/>
-        <w:left w:w="108" w:type="dxa"/>
-        <w:bottom w:w="0" w:type="dxa"/>
-        <w:right w:w="108" w:type="dxa"/>
-      </w:tblCellMar>
-    </w:tblPr>
-  </w:style>
-  <w:style w:type="numbering" w:default="1" w:styleId="NoList">
-    <w:name w:val="No List"/>
-    <w:uiPriority w:val="99"/>
-    <w:semiHidden/>
-    <w:unhideWhenUsed/>
-  </w:style>
-  <w:style w:type="paragraph" w:customStyle="1" w:styleId="61FC695315B9455F93E2C242AB4B561F">
-    <w:name w:val="61FC695315B9455F93E2C242AB4B561F"/>
-    <w:rsid w:val="00C15B31"/>
-  </w:style>
-  <w:style w:type="paragraph" w:customStyle="1" w:styleId="E7B9B5DBDB2D4CEFB47C40B6B058AE4A">
-    <w:name w:val="E7B9B5DBDB2D4CEFB47C40B6B058AE4A"/>
-    <w:rsid w:val="00C15B31"/>
-  </w:style>
-  <w:style w:type="paragraph" w:customStyle="1" w:styleId="D3B919A18E254B9D8ABCFA5EF67CD2DC">
-    <w:name w:val="D3B919A18E254B9D8ABCFA5EF67CD2DC"/>
-    <w:rsid w:val="00C15B31"/>
-  </w:style>
-  <w:style w:type="paragraph" w:customStyle="1" w:styleId="522A1000C9E94752999F61906FD7FBF9">
-    <w:name w:val="522A1000C9E94752999F61906FD7FBF9"/>
-    <w:rsid w:val="00C15B31"/>
-  </w:style>
-  <w:style w:type="paragraph" w:customStyle="1" w:styleId="603FB40D343D4E07AFB31C6FFCDA1A5B">
-    <w:name w:val="603FB40D343D4E07AFB31C6FFCDA1A5B"/>
-    <w:rsid w:val="00C15B31"/>
-  </w:style>
-  <w:style w:type="paragraph" w:customStyle="1" w:styleId="C08F03F487394AD3BFAEB50ABC3998CB">
-    <w:name w:val="C08F03F487394AD3BFAEB50ABC3998CB"/>
-    <w:rsid w:val="00C15B31"/>
-  </w:style>
-  <w:style w:type="paragraph" w:customStyle="1" w:styleId="15A6BE806BB9491E8C78008EBF71C53A">
-    <w:name w:val="15A6BE806BB9491E8C78008EBF71C53A"/>
-    <w:rsid w:val="00C15B31"/>
-  </w:style>
-  <w:style w:type="paragraph" w:customStyle="1" w:styleId="94CD91749BDE4E78BBDD540FC3FFE58D">
-    <w:name w:val="94CD91749BDE4E78BBDD540FC3FFE58D"/>
-    <w:rsid w:val="00C15B31"/>
-  </w:style>
-</w:styles>
-</file>
-
-<file path=word/glossary/webSettings.xml><?xml version="1.0" encoding="utf-8"?>
-<w:webSettings xmlns:r="http://schemas.openxmlformats.org/officeDocument/2006/relationships" xmlns:w="http://schemas.openxmlformats.org/wordprocessingml/2006/main">
-  <w:optimizeForBrowser/>
-</w:webSettings>
 </file>
 
 <file path=word/theme/theme1.xml><?xml version="1.0" encoding="utf-8"?>
@@ -11064,7 +11531,7 @@
   <a:extraClrSchemeLst/>
   <a:extLst>
     <a:ext uri="{05A4C25C-085E-4340-85A3-A5531E510DB2}">
-      <thm15:themeFamily xmlns="" xmlns:thm15="http://schemas.microsoft.com/office/thememl/2012/main" name="Office Theme" id="{62F939B6-93AF-4DB8-9C6B-D6C7DFDC589F}" vid="{4A3C46E8-61CC-4603-A589-7422A47A8E4A}"/>
+      <thm15:themeFamily xmlns:thm15="http://schemas.microsoft.com/office/thememl/2012/main" name="Office Theme" id="{62F939B6-93AF-4DB8-9C6B-D6C7DFDC589F}" vid="{4A3C46E8-61CC-4603-A589-7422A47A8E4A}"/>
     </a:ext>
   </a:extLst>
 </a:theme>
@@ -11339,7 +11806,7 @@
 </file>
 
 <file path=customXml/itemProps1.xml><?xml version="1.0" encoding="utf-8"?>
-<ds:datastoreItem xmlns:ds="http://schemas.openxmlformats.org/officeDocument/2006/customXml" ds:itemID="{7A710647-F339-4716-9FB9-71AF1B7959A6}">
+<ds:datastoreItem xmlns:ds="http://schemas.openxmlformats.org/officeDocument/2006/customXml" ds:itemID="{381A9017-1834-405E-B7C3-8C13B472C084}">
   <ds:schemaRefs>
     <ds:schemaRef ds:uri="http://schemas.openxmlformats.org/officeDocument/2006/bibliography"/>
   </ds:schemaRefs>

</xml_diff>